<commit_message>
fixed 4e in answers
</commit_message>
<xml_diff>
--- a/answers.docx
+++ b/answers.docx
@@ -31,23 +31,7 @@
           <w:sz w:val="28"/>
           <w:szCs w:val="28"/>
         </w:rPr>
-        <w:t xml:space="preserve">Amit </w:t>
-      </w:r>
-      <w:proofErr w:type="spellStart"/>
-      <w:r>
-        <w:rPr>
-          <w:sz w:val="28"/>
-          <w:szCs w:val="28"/>
-        </w:rPr>
-        <w:t>Zulan</w:t>
-      </w:r>
-      <w:proofErr w:type="spellEnd"/>
-      <w:r>
-        <w:rPr>
-          <w:sz w:val="28"/>
-          <w:szCs w:val="28"/>
-        </w:rPr>
-        <w:t xml:space="preserve"> – 207299033, Dvir Ben Zikri - 315409508</w:t>
+        <w:t>Amit Zulan – 207299033, Dvir Ben Zikri - 315409508</w:t>
       </w:r>
     </w:p>
     <w:p>
@@ -559,16 +543,7 @@
           <w:sz w:val="28"/>
           <w:szCs w:val="28"/>
         </w:rPr>
-        <w:t xml:space="preserve"> is C-Lipschitz </w:t>
-      </w:r>
-      <w:proofErr w:type="spellStart"/>
-      <w:r>
-        <w:rPr>
-          <w:rFonts w:eastAsiaTheme="minorEastAsia"/>
-          <w:sz w:val="28"/>
-          <w:szCs w:val="28"/>
-        </w:rPr>
-        <w:t>w</w:t>
+        <w:t xml:space="preserve"> is C-Lipschitz w</w:t>
       </w:r>
       <w:r>
         <w:rPr>
@@ -584,16 +559,7 @@
           <w:sz w:val="28"/>
           <w:szCs w:val="28"/>
         </w:rPr>
-        <w:t>.t.</w:t>
-      </w:r>
-      <w:proofErr w:type="spellEnd"/>
-      <w:r>
-        <w:rPr>
-          <w:rFonts w:eastAsiaTheme="minorEastAsia"/>
-          <w:sz w:val="28"/>
-          <w:szCs w:val="28"/>
-        </w:rPr>
-        <w:t xml:space="preserve"> Euclidian distance then </w:t>
+        <w:t xml:space="preserve">.t. Euclidian distance then </w:t>
       </w:r>
       <m:oMath>
         <m:d>
@@ -3036,7 +3002,25 @@
           <w:sz w:val="28"/>
           <w:szCs w:val="28"/>
         </w:rPr>
-        <w:t xml:space="preserve"> both the random prediction point </w:t>
+        <w:t xml:space="preserve"> both the random prediction </w:t>
+      </w:r>
+      <w:proofErr w:type="gramStart"/>
+      <w:r>
+        <w:rPr>
+          <w:rFonts w:eastAsiaTheme="minorEastAsia"/>
+          <w:sz w:val="28"/>
+          <w:szCs w:val="28"/>
+        </w:rPr>
+        <w:t>point</w:t>
+      </w:r>
+      <w:proofErr w:type="gramEnd"/>
+      <w:r>
+        <w:rPr>
+          <w:rFonts w:eastAsiaTheme="minorEastAsia"/>
+          <w:sz w:val="28"/>
+          <w:szCs w:val="28"/>
+        </w:rPr>
+        <w:t xml:space="preserve"> </w:t>
       </w:r>
       <m:oMath>
         <m:sSub>
@@ -5917,7 +5901,63 @@
           <w:sz w:val="28"/>
           <w:szCs w:val="28"/>
         </w:rPr>
-        <w:t>In general, the memorize error will be:</w:t>
+        <w:t xml:space="preserve">Generally, </w:t>
+      </w:r>
+      <w:r>
+        <w:rPr>
+          <w:rFonts w:eastAsiaTheme="minorEastAsia"/>
+          <w:sz w:val="28"/>
+          <w:szCs w:val="28"/>
+        </w:rPr>
+        <w:t>t</w:t>
+      </w:r>
+      <w:r>
+        <w:rPr>
+          <w:rFonts w:eastAsiaTheme="minorEastAsia"/>
+          <w:sz w:val="28"/>
+          <w:szCs w:val="28"/>
+        </w:rPr>
+        <w:t>he</w:t>
+      </w:r>
+      <w:r>
+        <w:rPr>
+          <w:rFonts w:eastAsiaTheme="minorEastAsia"/>
+          <w:sz w:val="28"/>
+          <w:szCs w:val="28"/>
+        </w:rPr>
+        <w:t xml:space="preserve"> </w:t>
+      </w:r>
+      <w:r>
+        <w:rPr>
+          <w:rFonts w:eastAsiaTheme="minorEastAsia"/>
+          <w:sz w:val="28"/>
+          <w:szCs w:val="28"/>
+        </w:rPr>
+        <w:t xml:space="preserve">expected </w:t>
+      </w:r>
+      <w:r>
+        <w:rPr>
+          <w:rFonts w:eastAsiaTheme="minorEastAsia"/>
+          <w:sz w:val="28"/>
+          <w:szCs w:val="28"/>
+        </w:rPr>
+        <w:t xml:space="preserve">memorize error </w:t>
+      </w:r>
+      <w:r>
+        <w:rPr>
+          <w:rFonts w:eastAsiaTheme="minorEastAsia"/>
+          <w:sz w:val="28"/>
+          <w:szCs w:val="28"/>
+        </w:rPr>
+        <w:t>is</w:t>
+      </w:r>
+      <w:r>
+        <w:rPr>
+          <w:rFonts w:eastAsiaTheme="minorEastAsia"/>
+          <w:sz w:val="28"/>
+          <w:szCs w:val="28"/>
+        </w:rPr>
+        <w:t>:</w:t>
       </w:r>
     </w:p>
     <w:p>
@@ -5941,10 +5981,12 @@
               <w:sz w:val="28"/>
               <w:szCs w:val="28"/>
             </w:rPr>
-            <m:t>er</m:t>
+            <m:t>E</m:t>
           </m:r>
-          <m:sSub>
-            <m:sSubPr>
+          <m:d>
+            <m:dPr>
+              <m:begChr m:val="["/>
+              <m:endChr m:val="]"/>
               <m:ctrlPr>
                 <w:rPr>
                   <w:rFonts w:ascii="Cambria Math" w:eastAsiaTheme="minorEastAsia" w:hAnsi="Cambria Math"/>
@@ -5953,7 +5995,7 @@
                   <w:szCs w:val="28"/>
                 </w:rPr>
               </m:ctrlPr>
-            </m:sSubPr>
+            </m:dPr>
             <m:e>
               <m:r>
                 <w:rPr>
@@ -5961,20 +6003,330 @@
                   <w:sz w:val="28"/>
                   <w:szCs w:val="28"/>
                 </w:rPr>
-                <m:t>r</m:t>
+                <m:t>er</m:t>
               </m:r>
+              <m:sSub>
+                <m:sSubPr>
+                  <m:ctrlPr>
+                    <w:rPr>
+                      <w:rFonts w:ascii="Cambria Math" w:eastAsiaTheme="minorEastAsia" w:hAnsi="Cambria Math"/>
+                      <w:i/>
+                      <w:sz w:val="28"/>
+                      <w:szCs w:val="28"/>
+                    </w:rPr>
+                  </m:ctrlPr>
+                </m:sSubPr>
+                <m:e>
+                  <m:r>
+                    <w:rPr>
+                      <w:rFonts w:ascii="Cambria Math" w:eastAsiaTheme="minorEastAsia" w:hAnsi="Cambria Math"/>
+                      <w:sz w:val="28"/>
+                      <w:szCs w:val="28"/>
+                    </w:rPr>
+                    <m:t>r</m:t>
+                  </m:r>
+                </m:e>
+                <m:sub>
+                  <m:r>
+                    <w:rPr>
+                      <w:rFonts w:ascii="Cambria Math" w:eastAsiaTheme="minorEastAsia" w:hAnsi="Cambria Math"/>
+                      <w:sz w:val="28"/>
+                      <w:szCs w:val="28"/>
+                    </w:rPr>
+                    <m:t>mem</m:t>
+                  </m:r>
+                </m:sub>
+              </m:sSub>
             </m:e>
-            <m:sub>
+          </m:d>
+          <m:r>
+            <w:rPr>
+              <w:rFonts w:ascii="Cambria Math" w:eastAsiaTheme="minorEastAsia" w:hAnsi="Cambria Math"/>
+              <w:sz w:val="28"/>
+              <w:szCs w:val="28"/>
+            </w:rPr>
+            <m:t>=E</m:t>
+          </m:r>
+          <m:d>
+            <m:dPr>
+              <m:begChr m:val="["/>
+              <m:endChr m:val="]"/>
+              <m:ctrlPr>
+                <w:rPr>
+                  <w:rFonts w:ascii="Cambria Math" w:eastAsiaTheme="minorEastAsia" w:hAnsi="Cambria Math"/>
+                  <w:i/>
+                  <w:sz w:val="28"/>
+                  <w:szCs w:val="28"/>
+                </w:rPr>
+              </m:ctrlPr>
+            </m:dPr>
+            <m:e>
+              <m:f>
+                <m:fPr>
+                  <m:ctrlPr>
+                    <w:rPr>
+                      <w:rFonts w:ascii="Cambria Math" w:eastAsiaTheme="minorEastAsia" w:hAnsi="Cambria Math"/>
+                      <w:i/>
+                      <w:sz w:val="28"/>
+                      <w:szCs w:val="28"/>
+                    </w:rPr>
+                  </m:ctrlPr>
+                </m:fPr>
+                <m:num>
+                  <m:d>
+                    <m:dPr>
+                      <m:begChr m:val="|"/>
+                      <m:endChr m:val="|"/>
+                      <m:ctrlPr>
+                        <w:rPr>
+                          <w:rFonts w:ascii="Cambria Math" w:eastAsiaTheme="minorEastAsia" w:hAnsi="Cambria Math"/>
+                          <w:i/>
+                          <w:sz w:val="28"/>
+                          <w:szCs w:val="28"/>
+                        </w:rPr>
+                      </m:ctrlPr>
+                    </m:dPr>
+                    <m:e>
+                      <m:r>
+                        <w:rPr>
+                          <w:rFonts w:ascii="Cambria Math" w:eastAsiaTheme="minorEastAsia" w:hAnsi="Cambria Math"/>
+                          <w:sz w:val="28"/>
+                          <w:szCs w:val="28"/>
+                        </w:rPr>
+                        <m:t>Y-1</m:t>
+                      </m:r>
+                    </m:e>
+                  </m:d>
+                </m:num>
+                <m:den>
+                  <m:d>
+                    <m:dPr>
+                      <m:begChr m:val="|"/>
+                      <m:endChr m:val="|"/>
+                      <m:ctrlPr>
+                        <w:rPr>
+                          <w:rFonts w:ascii="Cambria Math" w:eastAsiaTheme="minorEastAsia" w:hAnsi="Cambria Math"/>
+                          <w:i/>
+                          <w:sz w:val="28"/>
+                          <w:szCs w:val="28"/>
+                        </w:rPr>
+                      </m:ctrlPr>
+                    </m:dPr>
+                    <m:e>
+                      <m:r>
+                        <w:rPr>
+                          <w:rFonts w:ascii="Cambria Math" w:eastAsiaTheme="minorEastAsia" w:hAnsi="Cambria Math"/>
+                          <w:sz w:val="28"/>
+                          <w:szCs w:val="28"/>
+                        </w:rPr>
+                        <m:t>Y</m:t>
+                      </m:r>
+                    </m:e>
+                  </m:d>
+                </m:den>
+              </m:f>
               <m:r>
                 <w:rPr>
                   <w:rFonts w:ascii="Cambria Math" w:eastAsiaTheme="minorEastAsia" w:hAnsi="Cambria Math"/>
                   <w:sz w:val="28"/>
                   <w:szCs w:val="28"/>
                 </w:rPr>
-                <m:t>mem</m:t>
+                <m:t>∙</m:t>
               </m:r>
-            </m:sub>
-          </m:sSub>
+              <m:nary>
+                <m:naryPr>
+                  <m:chr m:val="∑"/>
+                  <m:limLoc m:val="undOvr"/>
+                  <m:supHide m:val="1"/>
+                  <m:ctrlPr>
+                    <w:rPr>
+                      <w:rFonts w:ascii="Cambria Math" w:eastAsiaTheme="minorEastAsia" w:hAnsi="Cambria Math"/>
+                      <w:i/>
+                      <w:sz w:val="28"/>
+                      <w:szCs w:val="28"/>
+                    </w:rPr>
+                  </m:ctrlPr>
+                </m:naryPr>
+                <m:sub>
+                  <m:r>
+                    <w:rPr>
+                      <w:rFonts w:ascii="Cambria Math" w:eastAsiaTheme="minorEastAsia" w:hAnsi="Cambria Math"/>
+                      <w:sz w:val="28"/>
+                      <w:szCs w:val="28"/>
+                    </w:rPr>
+                    <m:t>x∈D\S</m:t>
+                  </m:r>
+                </m:sub>
+                <m:sup/>
+                <m:e>
+                  <m:r>
+                    <w:rPr>
+                      <w:rFonts w:ascii="Cambria Math" w:eastAsiaTheme="minorEastAsia" w:hAnsi="Cambria Math"/>
+                      <w:sz w:val="28"/>
+                      <w:szCs w:val="28"/>
+                    </w:rPr>
+                    <m:t>P</m:t>
+                  </m:r>
+                  <m:d>
+                    <m:dPr>
+                      <m:begChr m:val="["/>
+                      <m:endChr m:val="]"/>
+                      <m:ctrlPr>
+                        <w:rPr>
+                          <w:rFonts w:ascii="Cambria Math" w:eastAsiaTheme="minorEastAsia" w:hAnsi="Cambria Math"/>
+                          <w:i/>
+                          <w:sz w:val="28"/>
+                          <w:szCs w:val="28"/>
+                        </w:rPr>
+                      </m:ctrlPr>
+                    </m:dPr>
+                    <m:e>
+                      <m:r>
+                        <w:rPr>
+                          <w:rFonts w:ascii="Cambria Math" w:eastAsiaTheme="minorEastAsia" w:hAnsi="Cambria Math"/>
+                          <w:sz w:val="28"/>
+                          <w:szCs w:val="28"/>
+                        </w:rPr>
+                        <m:t>X=x</m:t>
+                      </m:r>
+                    </m:e>
+                  </m:d>
+                </m:e>
+              </m:nary>
+            </m:e>
+          </m:d>
+          <m:r>
+            <w:rPr>
+              <w:rFonts w:ascii="Cambria Math" w:eastAsiaTheme="minorEastAsia" w:hAnsi="Cambria Math"/>
+              <w:sz w:val="28"/>
+              <w:szCs w:val="28"/>
+            </w:rPr>
+            <m:t>=0.5∙E</m:t>
+          </m:r>
+          <m:d>
+            <m:dPr>
+              <m:begChr m:val="["/>
+              <m:endChr m:val="]"/>
+              <m:ctrlPr>
+                <w:rPr>
+                  <w:rFonts w:ascii="Cambria Math" w:eastAsiaTheme="minorEastAsia" w:hAnsi="Cambria Math"/>
+                  <w:i/>
+                  <w:sz w:val="28"/>
+                  <w:szCs w:val="28"/>
+                </w:rPr>
+              </m:ctrlPr>
+            </m:dPr>
+            <m:e>
+              <m:nary>
+                <m:naryPr>
+                  <m:chr m:val="∑"/>
+                  <m:limLoc m:val="undOvr"/>
+                  <m:supHide m:val="1"/>
+                  <m:ctrlPr>
+                    <w:rPr>
+                      <w:rFonts w:ascii="Cambria Math" w:eastAsiaTheme="minorEastAsia" w:hAnsi="Cambria Math"/>
+                      <w:i/>
+                      <w:sz w:val="28"/>
+                      <w:szCs w:val="28"/>
+                    </w:rPr>
+                  </m:ctrlPr>
+                </m:naryPr>
+                <m:sub>
+                  <m:r>
+                    <w:rPr>
+                      <w:rFonts w:ascii="Cambria Math" w:eastAsiaTheme="minorEastAsia" w:hAnsi="Cambria Math"/>
+                      <w:sz w:val="28"/>
+                      <w:szCs w:val="28"/>
+                    </w:rPr>
+                    <m:t>x∈D</m:t>
+                  </m:r>
+                </m:sub>
+                <m:sup/>
+                <m:e>
+                  <m:r>
+                    <w:rPr>
+                      <w:rFonts w:ascii="Cambria Math" w:eastAsiaTheme="minorEastAsia" w:hAnsi="Cambria Math"/>
+                      <w:sz w:val="28"/>
+                      <w:szCs w:val="28"/>
+                    </w:rPr>
+                    <m:t>P</m:t>
+                  </m:r>
+                  <m:d>
+                    <m:dPr>
+                      <m:begChr m:val="["/>
+                      <m:endChr m:val="]"/>
+                      <m:ctrlPr>
+                        <w:rPr>
+                          <w:rFonts w:ascii="Cambria Math" w:eastAsiaTheme="minorEastAsia" w:hAnsi="Cambria Math"/>
+                          <w:i/>
+                          <w:sz w:val="28"/>
+                          <w:szCs w:val="28"/>
+                        </w:rPr>
+                      </m:ctrlPr>
+                    </m:dPr>
+                    <m:e>
+                      <m:r>
+                        <w:rPr>
+                          <w:rFonts w:ascii="Cambria Math" w:eastAsiaTheme="minorEastAsia" w:hAnsi="Cambria Math"/>
+                          <w:sz w:val="28"/>
+                          <w:szCs w:val="28"/>
+                        </w:rPr>
+                        <m:t>X=x</m:t>
+                      </m:r>
+                    </m:e>
+                  </m:d>
+                </m:e>
+              </m:nary>
+              <m:r>
+                <w:rPr>
+                  <w:rFonts w:ascii="Cambria Math" w:eastAsiaTheme="minorEastAsia" w:hAnsi="Cambria Math"/>
+                  <w:sz w:val="28"/>
+                  <w:szCs w:val="28"/>
+                </w:rPr>
+                <m:t>∙I</m:t>
+              </m:r>
+              <m:d>
+                <m:dPr>
+                  <m:begChr m:val="["/>
+                  <m:endChr m:val="]"/>
+                  <m:ctrlPr>
+                    <w:rPr>
+                      <w:rFonts w:ascii="Cambria Math" w:eastAsiaTheme="minorEastAsia" w:hAnsi="Cambria Math"/>
+                      <w:i/>
+                      <w:sz w:val="28"/>
+                      <w:szCs w:val="28"/>
+                    </w:rPr>
+                  </m:ctrlPr>
+                </m:dPr>
+                <m:e>
+                  <m:r>
+                    <w:rPr>
+                      <w:rFonts w:ascii="Cambria Math" w:eastAsiaTheme="minorEastAsia" w:hAnsi="Cambria Math"/>
+                      <w:sz w:val="28"/>
+                      <w:szCs w:val="28"/>
+                    </w:rPr>
+                    <m:t>x</m:t>
+                  </m:r>
+                  <m:r>
+                    <w:rPr>
+                      <w:rFonts w:ascii="Cambria Math" w:eastAsiaTheme="minorEastAsia" w:hAnsi="Cambria Math"/>
+                      <w:sz w:val="28"/>
+                      <w:szCs w:val="28"/>
+                    </w:rPr>
+                    <m:t>∉</m:t>
+                  </m:r>
+                  <m:r>
+                    <w:rPr>
+                      <w:rFonts w:ascii="Cambria Math" w:eastAsiaTheme="minorEastAsia" w:hAnsi="Cambria Math"/>
+                      <w:sz w:val="28"/>
+                      <w:szCs w:val="28"/>
+                    </w:rPr>
+                    <m:t>S</m:t>
+                  </m:r>
+                </m:e>
+              </m:d>
+            </m:e>
+          </m:d>
           <m:r>
             <w:rPr>
               <w:rFonts w:ascii="Cambria Math" w:eastAsiaTheme="minorEastAsia" w:hAnsi="Cambria Math"/>
@@ -6004,7 +6356,7 @@
                   <w:sz w:val="28"/>
                   <w:szCs w:val="28"/>
                 </w:rPr>
-                <m:t>x=D\S</m:t>
+                <m:t>x∈D</m:t>
               </m:r>
             </m:sub>
             <m:sup/>
@@ -6015,8 +6367,258 @@
                   <w:sz w:val="28"/>
                   <w:szCs w:val="28"/>
                 </w:rPr>
-                <m:t>P[X=x]</m:t>
+                <m:t>P</m:t>
               </m:r>
+              <m:d>
+                <m:dPr>
+                  <m:begChr m:val="["/>
+                  <m:endChr m:val="]"/>
+                  <m:ctrlPr>
+                    <w:rPr>
+                      <w:rFonts w:ascii="Cambria Math" w:eastAsiaTheme="minorEastAsia" w:hAnsi="Cambria Math"/>
+                      <w:i/>
+                      <w:sz w:val="28"/>
+                      <w:szCs w:val="28"/>
+                    </w:rPr>
+                  </m:ctrlPr>
+                </m:dPr>
+                <m:e>
+                  <m:r>
+                    <w:rPr>
+                      <w:rFonts w:ascii="Cambria Math" w:eastAsiaTheme="minorEastAsia" w:hAnsi="Cambria Math"/>
+                      <w:sz w:val="28"/>
+                      <w:szCs w:val="28"/>
+                    </w:rPr>
+                    <m:t>X=x</m:t>
+                  </m:r>
+                </m:e>
+              </m:d>
+              <m:r>
+                <w:rPr>
+                  <w:rFonts w:ascii="Cambria Math" w:eastAsiaTheme="minorEastAsia" w:hAnsi="Cambria Math"/>
+                  <w:sz w:val="28"/>
+                  <w:szCs w:val="28"/>
+                </w:rPr>
+                <m:t>∙E</m:t>
+              </m:r>
+              <m:d>
+                <m:dPr>
+                  <m:begChr m:val="["/>
+                  <m:endChr m:val="]"/>
+                  <m:ctrlPr>
+                    <w:rPr>
+                      <w:rFonts w:ascii="Cambria Math" w:eastAsiaTheme="minorEastAsia" w:hAnsi="Cambria Math"/>
+                      <w:i/>
+                      <w:sz w:val="28"/>
+                      <w:szCs w:val="28"/>
+                    </w:rPr>
+                  </m:ctrlPr>
+                </m:dPr>
+                <m:e>
+                  <m:r>
+                    <w:rPr>
+                      <w:rFonts w:ascii="Cambria Math" w:eastAsiaTheme="minorEastAsia" w:hAnsi="Cambria Math"/>
+                      <w:sz w:val="28"/>
+                      <w:szCs w:val="28"/>
+                    </w:rPr>
+                    <m:t>I</m:t>
+                  </m:r>
+                  <m:d>
+                    <m:dPr>
+                      <m:begChr m:val="["/>
+                      <m:endChr m:val="]"/>
+                      <m:ctrlPr>
+                        <w:rPr>
+                          <w:rFonts w:ascii="Cambria Math" w:eastAsiaTheme="minorEastAsia" w:hAnsi="Cambria Math"/>
+                          <w:i/>
+                          <w:sz w:val="28"/>
+                          <w:szCs w:val="28"/>
+                        </w:rPr>
+                      </m:ctrlPr>
+                    </m:dPr>
+                    <m:e>
+                      <m:r>
+                        <w:rPr>
+                          <w:rFonts w:ascii="Cambria Math" w:eastAsiaTheme="minorEastAsia" w:hAnsi="Cambria Math"/>
+                          <w:sz w:val="28"/>
+                          <w:szCs w:val="28"/>
+                        </w:rPr>
+                        <m:t>x</m:t>
+                      </m:r>
+                      <m:r>
+                        <w:rPr>
+                          <w:rFonts w:ascii="Cambria Math" w:eastAsiaTheme="minorEastAsia" w:hAnsi="Cambria Math"/>
+                          <w:sz w:val="28"/>
+                          <w:szCs w:val="28"/>
+                        </w:rPr>
+                        <m:t>∉</m:t>
+                      </m:r>
+                      <m:r>
+                        <w:rPr>
+                          <w:rFonts w:ascii="Cambria Math" w:eastAsiaTheme="minorEastAsia" w:hAnsi="Cambria Math"/>
+                          <w:sz w:val="28"/>
+                          <w:szCs w:val="28"/>
+                        </w:rPr>
+                        <m:t>S</m:t>
+                      </m:r>
+                    </m:e>
+                  </m:d>
+                </m:e>
+              </m:d>
+            </m:e>
+          </m:nary>
+          <m:r>
+            <w:rPr>
+              <w:rFonts w:ascii="Cambria Math" w:eastAsiaTheme="minorEastAsia" w:hAnsi="Cambria Math"/>
+              <w:sz w:val="28"/>
+              <w:szCs w:val="28"/>
+            </w:rPr>
+            <m:t>=0.5∙</m:t>
+          </m:r>
+          <m:nary>
+            <m:naryPr>
+              <m:chr m:val="∑"/>
+              <m:limLoc m:val="undOvr"/>
+              <m:supHide m:val="1"/>
+              <m:ctrlPr>
+                <w:rPr>
+                  <w:rFonts w:ascii="Cambria Math" w:eastAsiaTheme="minorEastAsia" w:hAnsi="Cambria Math"/>
+                  <w:i/>
+                  <w:sz w:val="28"/>
+                  <w:szCs w:val="28"/>
+                </w:rPr>
+              </m:ctrlPr>
+            </m:naryPr>
+            <m:sub>
+              <m:r>
+                <w:rPr>
+                  <w:rFonts w:ascii="Cambria Math" w:eastAsiaTheme="minorEastAsia" w:hAnsi="Cambria Math"/>
+                  <w:sz w:val="28"/>
+                  <w:szCs w:val="28"/>
+                </w:rPr>
+                <m:t>x∈D</m:t>
+              </m:r>
+            </m:sub>
+            <m:sup/>
+            <m:e>
+              <m:sSub>
+                <m:sSubPr>
+                  <m:ctrlPr>
+                    <w:rPr>
+                      <w:rFonts w:ascii="Cambria Math" w:eastAsiaTheme="minorEastAsia" w:hAnsi="Cambria Math"/>
+                      <w:i/>
+                      <w:sz w:val="28"/>
+                      <w:szCs w:val="28"/>
+                    </w:rPr>
+                  </m:ctrlPr>
+                </m:sSubPr>
+                <m:e>
+                  <m:r>
+                    <w:rPr>
+                      <w:rFonts w:ascii="Cambria Math" w:eastAsiaTheme="minorEastAsia" w:hAnsi="Cambria Math"/>
+                      <w:sz w:val="28"/>
+                      <w:szCs w:val="28"/>
+                    </w:rPr>
+                    <m:t>p</m:t>
+                  </m:r>
+                </m:e>
+                <m:sub>
+                  <m:r>
+                    <w:rPr>
+                      <w:rFonts w:ascii="Cambria Math" w:eastAsiaTheme="minorEastAsia" w:hAnsi="Cambria Math"/>
+                      <w:sz w:val="28"/>
+                      <w:szCs w:val="28"/>
+                    </w:rPr>
+                    <m:t>x</m:t>
+                  </m:r>
+                </m:sub>
+              </m:sSub>
+              <m:r>
+                <w:rPr>
+                  <w:rFonts w:ascii="Cambria Math" w:eastAsiaTheme="minorEastAsia" w:hAnsi="Cambria Math"/>
+                  <w:sz w:val="28"/>
+                  <w:szCs w:val="28"/>
+                </w:rPr>
+                <m:t>∙</m:t>
+              </m:r>
+              <m:sSup>
+                <m:sSupPr>
+                  <m:ctrlPr>
+                    <w:rPr>
+                      <w:rFonts w:ascii="Cambria Math" w:eastAsiaTheme="minorEastAsia" w:hAnsi="Cambria Math"/>
+                      <w:i/>
+                      <w:sz w:val="28"/>
+                      <w:szCs w:val="28"/>
+                    </w:rPr>
+                  </m:ctrlPr>
+                </m:sSupPr>
+                <m:e>
+                  <m:d>
+                    <m:dPr>
+                      <m:ctrlPr>
+                        <w:rPr>
+                          <w:rFonts w:ascii="Cambria Math" w:eastAsiaTheme="minorEastAsia" w:hAnsi="Cambria Math"/>
+                          <w:i/>
+                          <w:sz w:val="28"/>
+                          <w:szCs w:val="28"/>
+                        </w:rPr>
+                      </m:ctrlPr>
+                    </m:dPr>
+                    <m:e>
+                      <m:r>
+                        <w:rPr>
+                          <w:rFonts w:ascii="Cambria Math" w:eastAsiaTheme="minorEastAsia" w:hAnsi="Cambria Math"/>
+                          <w:sz w:val="28"/>
+                          <w:szCs w:val="28"/>
+                        </w:rPr>
+                        <m:t>1-</m:t>
+                      </m:r>
+                      <m:sSub>
+                        <m:sSubPr>
+                          <m:ctrlPr>
+                            <w:rPr>
+                              <w:rFonts w:ascii="Cambria Math" w:eastAsiaTheme="minorEastAsia" w:hAnsi="Cambria Math"/>
+                              <w:i/>
+                              <w:sz w:val="28"/>
+                              <w:szCs w:val="28"/>
+                            </w:rPr>
+                          </m:ctrlPr>
+                        </m:sSubPr>
+                        <m:e>
+                          <m:r>
+                            <w:rPr>
+                              <w:rFonts w:ascii="Cambria Math" w:eastAsiaTheme="minorEastAsia" w:hAnsi="Cambria Math"/>
+                              <w:sz w:val="28"/>
+                              <w:szCs w:val="28"/>
+                            </w:rPr>
+                            <m:t>p</m:t>
+                          </m:r>
+                        </m:e>
+                        <m:sub>
+                          <m:r>
+                            <w:rPr>
+                              <w:rFonts w:ascii="Cambria Math" w:eastAsiaTheme="minorEastAsia" w:hAnsi="Cambria Math"/>
+                              <w:sz w:val="28"/>
+                              <w:szCs w:val="28"/>
+                            </w:rPr>
+                            <m:t>x</m:t>
+                          </m:r>
+                        </m:sub>
+                      </m:sSub>
+                    </m:e>
+                  </m:d>
+                </m:e>
+                <m:sup>
+                  <m:r>
+                    <w:rPr>
+                      <w:rFonts w:ascii="Cambria Math" w:eastAsiaTheme="minorEastAsia" w:hAnsi="Cambria Math"/>
+                      <w:sz w:val="28"/>
+                      <w:szCs w:val="28"/>
+                    </w:rPr>
+                    <m:t>m</m:t>
+                  </m:r>
+                </m:sup>
+              </m:sSup>
             </m:e>
           </m:nary>
         </m:oMath>
@@ -6043,2145 +6645,10 @@
           <w:szCs w:val="28"/>
         </w:rPr>
       </w:pPr>
-      <w:r>
-        <w:rPr>
-          <w:rFonts w:eastAsiaTheme="minorEastAsia"/>
-          <w:sz w:val="28"/>
-          <w:szCs w:val="28"/>
-        </w:rPr>
-        <w:t>In our case since m = 3 the options for S are:</w:t>
-      </w:r>
-    </w:p>
-    <w:p>
-      <w:pPr>
-        <w:pStyle w:val="ListParagraph"/>
-        <w:numPr>
-          <w:ilvl w:val="0"/>
-          <w:numId w:val="3"/>
-        </w:numPr>
-        <w:rPr>
-          <w:rFonts w:eastAsiaTheme="minorEastAsia"/>
-          <w:sz w:val="28"/>
-          <w:szCs w:val="28"/>
-        </w:rPr>
-      </w:pPr>
-      <w:r>
-        <w:rPr>
-          <w:rFonts w:eastAsiaTheme="minorEastAsia"/>
-          <w:sz w:val="28"/>
-          <w:szCs w:val="28"/>
-        </w:rPr>
-        <w:t xml:space="preserve">3 samples of the same </w:t>
-      </w:r>
-      <m:oMath>
-        <m:d>
-          <m:dPr>
-            <m:ctrlPr>
-              <w:rPr>
-                <w:rFonts w:ascii="Cambria Math" w:eastAsiaTheme="minorEastAsia" w:hAnsi="Cambria Math"/>
-                <w:i/>
-                <w:sz w:val="28"/>
-                <w:szCs w:val="28"/>
-              </w:rPr>
-            </m:ctrlPr>
-          </m:dPr>
-          <m:e>
-            <m:sSub>
-              <m:sSubPr>
-                <m:ctrlPr>
-                  <w:rPr>
-                    <w:rFonts w:ascii="Cambria Math" w:eastAsiaTheme="minorEastAsia" w:hAnsi="Cambria Math"/>
-                    <w:i/>
-                    <w:sz w:val="28"/>
-                    <w:szCs w:val="28"/>
-                  </w:rPr>
-                </m:ctrlPr>
-              </m:sSubPr>
-              <m:e>
-                <m:r>
-                  <w:rPr>
-                    <w:rFonts w:ascii="Cambria Math" w:eastAsiaTheme="minorEastAsia" w:hAnsi="Cambria Math"/>
-                    <w:sz w:val="28"/>
-                    <w:szCs w:val="28"/>
-                  </w:rPr>
-                  <m:t>x</m:t>
-                </m:r>
-              </m:e>
-              <m:sub>
-                <m:r>
-                  <w:rPr>
-                    <w:rFonts w:ascii="Cambria Math" w:eastAsiaTheme="minorEastAsia" w:hAnsi="Cambria Math"/>
-                    <w:sz w:val="28"/>
-                    <w:szCs w:val="28"/>
-                  </w:rPr>
-                  <m:t>i</m:t>
-                </m:r>
-              </m:sub>
-            </m:sSub>
-            <m:r>
-              <w:rPr>
-                <w:rFonts w:ascii="Cambria Math" w:eastAsiaTheme="minorEastAsia" w:hAnsi="Cambria Math"/>
-                <w:sz w:val="28"/>
-                <w:szCs w:val="28"/>
-              </w:rPr>
-              <m:t xml:space="preserve">, </m:t>
-            </m:r>
-            <m:sSub>
-              <m:sSubPr>
-                <m:ctrlPr>
-                  <w:rPr>
-                    <w:rFonts w:ascii="Cambria Math" w:eastAsiaTheme="minorEastAsia" w:hAnsi="Cambria Math"/>
-                    <w:i/>
-                    <w:sz w:val="28"/>
-                    <w:szCs w:val="28"/>
-                  </w:rPr>
-                </m:ctrlPr>
-              </m:sSubPr>
-              <m:e>
-                <m:r>
-                  <w:rPr>
-                    <w:rFonts w:ascii="Cambria Math" w:eastAsiaTheme="minorEastAsia" w:hAnsi="Cambria Math"/>
-                    <w:sz w:val="28"/>
-                    <w:szCs w:val="28"/>
-                  </w:rPr>
-                  <m:t>y</m:t>
-                </m:r>
-              </m:e>
-              <m:sub>
-                <m:r>
-                  <w:rPr>
-                    <w:rFonts w:ascii="Cambria Math" w:eastAsiaTheme="minorEastAsia" w:hAnsi="Cambria Math"/>
-                    <w:sz w:val="28"/>
-                    <w:szCs w:val="28"/>
-                  </w:rPr>
-                  <m:t>i</m:t>
-                </m:r>
-              </m:sub>
-            </m:sSub>
-          </m:e>
-        </m:d>
-      </m:oMath>
-      <w:r>
-        <w:rPr>
-          <w:rFonts w:eastAsiaTheme="minorEastAsia"/>
-          <w:sz w:val="28"/>
-          <w:szCs w:val="28"/>
-        </w:rPr>
-        <w:t xml:space="preserve"> with probability </w:t>
-      </w:r>
-      <m:oMath>
-        <m:r>
-          <w:rPr>
-            <w:rFonts w:ascii="Cambria Math" w:eastAsiaTheme="minorEastAsia" w:hAnsi="Cambria Math"/>
-            <w:sz w:val="28"/>
-            <w:szCs w:val="28"/>
-          </w:rPr>
-          <m:t>P</m:t>
-        </m:r>
-        <m:sSup>
-          <m:sSupPr>
-            <m:ctrlPr>
-              <w:rPr>
-                <w:rFonts w:ascii="Cambria Math" w:eastAsiaTheme="minorEastAsia" w:hAnsi="Cambria Math"/>
-                <w:i/>
-                <w:sz w:val="28"/>
-                <w:szCs w:val="28"/>
-              </w:rPr>
-            </m:ctrlPr>
-          </m:sSupPr>
-          <m:e>
-            <m:d>
-              <m:dPr>
-                <m:begChr m:val="["/>
-                <m:endChr m:val="]"/>
-                <m:ctrlPr>
-                  <w:rPr>
-                    <w:rFonts w:ascii="Cambria Math" w:eastAsiaTheme="minorEastAsia" w:hAnsi="Cambria Math"/>
-                    <w:i/>
-                    <w:sz w:val="28"/>
-                    <w:szCs w:val="28"/>
-                  </w:rPr>
-                </m:ctrlPr>
-              </m:dPr>
-              <m:e>
-                <m:r>
-                  <w:rPr>
-                    <w:rFonts w:ascii="Cambria Math" w:eastAsiaTheme="minorEastAsia" w:hAnsi="Cambria Math"/>
-                    <w:sz w:val="28"/>
-                    <w:szCs w:val="28"/>
-                  </w:rPr>
-                  <m:t>X=</m:t>
-                </m:r>
-                <m:sSub>
-                  <m:sSubPr>
-                    <m:ctrlPr>
-                      <w:rPr>
-                        <w:rFonts w:ascii="Cambria Math" w:eastAsiaTheme="minorEastAsia" w:hAnsi="Cambria Math"/>
-                        <w:i/>
-                        <w:sz w:val="28"/>
-                        <w:szCs w:val="28"/>
-                      </w:rPr>
-                    </m:ctrlPr>
-                  </m:sSubPr>
-                  <m:e>
-                    <m:r>
-                      <w:rPr>
-                        <w:rFonts w:ascii="Cambria Math" w:eastAsiaTheme="minorEastAsia" w:hAnsi="Cambria Math"/>
-                        <w:sz w:val="28"/>
-                        <w:szCs w:val="28"/>
-                      </w:rPr>
-                      <m:t>x</m:t>
-                    </m:r>
-                  </m:e>
-                  <m:sub>
-                    <m:r>
-                      <w:rPr>
-                        <w:rFonts w:ascii="Cambria Math" w:eastAsiaTheme="minorEastAsia" w:hAnsi="Cambria Math"/>
-                        <w:sz w:val="28"/>
-                        <w:szCs w:val="28"/>
-                      </w:rPr>
-                      <m:t>i</m:t>
-                    </m:r>
-                  </m:sub>
-                </m:sSub>
-                <m:r>
-                  <w:rPr>
-                    <w:rFonts w:ascii="Cambria Math" w:eastAsiaTheme="minorEastAsia" w:hAnsi="Cambria Math"/>
-                    <w:sz w:val="28"/>
-                    <w:szCs w:val="28"/>
-                  </w:rPr>
-                  <m:t>, Y=</m:t>
-                </m:r>
-                <m:sSub>
-                  <m:sSubPr>
-                    <m:ctrlPr>
-                      <w:rPr>
-                        <w:rFonts w:ascii="Cambria Math" w:eastAsiaTheme="minorEastAsia" w:hAnsi="Cambria Math"/>
-                        <w:i/>
-                        <w:sz w:val="28"/>
-                        <w:szCs w:val="28"/>
-                      </w:rPr>
-                    </m:ctrlPr>
-                  </m:sSubPr>
-                  <m:e>
-                    <m:r>
-                      <w:rPr>
-                        <w:rFonts w:ascii="Cambria Math" w:eastAsiaTheme="minorEastAsia" w:hAnsi="Cambria Math"/>
-                        <w:sz w:val="28"/>
-                        <w:szCs w:val="28"/>
-                      </w:rPr>
-                      <m:t>y</m:t>
-                    </m:r>
-                  </m:e>
-                  <m:sub>
-                    <m:r>
-                      <w:rPr>
-                        <w:rFonts w:ascii="Cambria Math" w:eastAsiaTheme="minorEastAsia" w:hAnsi="Cambria Math"/>
-                        <w:sz w:val="28"/>
-                        <w:szCs w:val="28"/>
-                      </w:rPr>
-                      <m:t>i</m:t>
-                    </m:r>
-                  </m:sub>
-                </m:sSub>
-              </m:e>
-            </m:d>
-          </m:e>
-          <m:sup>
-            <m:r>
-              <w:rPr>
-                <w:rFonts w:ascii="Cambria Math" w:eastAsiaTheme="minorEastAsia" w:hAnsi="Cambria Math"/>
-                <w:sz w:val="28"/>
-                <w:szCs w:val="28"/>
-              </w:rPr>
-              <m:t>3</m:t>
-            </m:r>
-          </m:sup>
-        </m:sSup>
-      </m:oMath>
-    </w:p>
-    <w:p>
-      <w:pPr>
-        <w:pStyle w:val="ListParagraph"/>
-        <w:ind w:left="1440"/>
-        <w:rPr>
-          <w:rFonts w:eastAsiaTheme="minorEastAsia"/>
-          <w:sz w:val="28"/>
-          <w:szCs w:val="28"/>
-        </w:rPr>
-      </w:pPr>
-      <w:r>
-        <w:rPr>
-          <w:rFonts w:eastAsiaTheme="minorEastAsia"/>
-          <w:sz w:val="28"/>
-          <w:szCs w:val="28"/>
-        </w:rPr>
-        <w:t xml:space="preserve">with error </w:t>
-      </w:r>
-      <m:oMath>
-        <m:r>
-          <w:rPr>
-            <w:rFonts w:ascii="Cambria Math" w:eastAsiaTheme="minorEastAsia" w:hAnsi="Cambria Math"/>
-            <w:sz w:val="28"/>
-            <w:szCs w:val="28"/>
-          </w:rPr>
-          <m:t>0.5∙(1- P</m:t>
-        </m:r>
-        <m:d>
-          <m:dPr>
-            <m:begChr m:val="["/>
-            <m:endChr m:val="]"/>
-            <m:ctrlPr>
-              <w:rPr>
-                <w:rFonts w:ascii="Cambria Math" w:eastAsiaTheme="minorEastAsia" w:hAnsi="Cambria Math"/>
-                <w:i/>
-                <w:sz w:val="28"/>
-                <w:szCs w:val="28"/>
-              </w:rPr>
-            </m:ctrlPr>
-          </m:dPr>
-          <m:e>
-            <m:r>
-              <w:rPr>
-                <w:rFonts w:ascii="Cambria Math" w:eastAsiaTheme="minorEastAsia" w:hAnsi="Cambria Math"/>
-                <w:sz w:val="28"/>
-                <w:szCs w:val="28"/>
-              </w:rPr>
-              <m:t>X=</m:t>
-            </m:r>
-            <m:sSub>
-              <m:sSubPr>
-                <m:ctrlPr>
-                  <w:rPr>
-                    <w:rFonts w:ascii="Cambria Math" w:eastAsiaTheme="minorEastAsia" w:hAnsi="Cambria Math"/>
-                    <w:i/>
-                    <w:sz w:val="28"/>
-                    <w:szCs w:val="28"/>
-                  </w:rPr>
-                </m:ctrlPr>
-              </m:sSubPr>
-              <m:e>
-                <m:r>
-                  <w:rPr>
-                    <w:rFonts w:ascii="Cambria Math" w:eastAsiaTheme="minorEastAsia" w:hAnsi="Cambria Math"/>
-                    <w:sz w:val="28"/>
-                    <w:szCs w:val="28"/>
-                  </w:rPr>
-                  <m:t>x</m:t>
-                </m:r>
-              </m:e>
-              <m:sub>
-                <m:r>
-                  <w:rPr>
-                    <w:rFonts w:ascii="Cambria Math" w:eastAsiaTheme="minorEastAsia" w:hAnsi="Cambria Math"/>
-                    <w:sz w:val="28"/>
-                    <w:szCs w:val="28"/>
-                  </w:rPr>
-                  <m:t>i</m:t>
-                </m:r>
-              </m:sub>
-            </m:sSub>
-            <m:r>
-              <w:rPr>
-                <w:rFonts w:ascii="Cambria Math" w:eastAsiaTheme="minorEastAsia" w:hAnsi="Cambria Math"/>
-                <w:sz w:val="28"/>
-                <w:szCs w:val="28"/>
-              </w:rPr>
-              <m:t>, Y=</m:t>
-            </m:r>
-            <m:sSub>
-              <m:sSubPr>
-                <m:ctrlPr>
-                  <w:rPr>
-                    <w:rFonts w:ascii="Cambria Math" w:eastAsiaTheme="minorEastAsia" w:hAnsi="Cambria Math"/>
-                    <w:i/>
-                    <w:sz w:val="28"/>
-                    <w:szCs w:val="28"/>
-                  </w:rPr>
-                </m:ctrlPr>
-              </m:sSubPr>
-              <m:e>
-                <m:r>
-                  <w:rPr>
-                    <w:rFonts w:ascii="Cambria Math" w:eastAsiaTheme="minorEastAsia" w:hAnsi="Cambria Math"/>
-                    <w:sz w:val="28"/>
-                    <w:szCs w:val="28"/>
-                  </w:rPr>
-                  <m:t>y</m:t>
-                </m:r>
-              </m:e>
-              <m:sub>
-                <m:r>
-                  <w:rPr>
-                    <w:rFonts w:ascii="Cambria Math" w:eastAsiaTheme="minorEastAsia" w:hAnsi="Cambria Math"/>
-                    <w:sz w:val="28"/>
-                    <w:szCs w:val="28"/>
-                  </w:rPr>
-                  <m:t>i</m:t>
-                </m:r>
-              </m:sub>
-            </m:sSub>
-          </m:e>
-        </m:d>
-        <m:r>
-          <w:rPr>
-            <w:rFonts w:ascii="Cambria Math" w:eastAsiaTheme="minorEastAsia" w:hAnsi="Cambria Math"/>
-            <w:sz w:val="28"/>
-            <w:szCs w:val="28"/>
-          </w:rPr>
-          <m:t>)</m:t>
-        </m:r>
-      </m:oMath>
-    </w:p>
-    <w:p>
-      <w:pPr>
-        <w:pStyle w:val="ListParagraph"/>
-        <w:numPr>
-          <w:ilvl w:val="0"/>
-          <w:numId w:val="3"/>
-        </w:numPr>
-        <w:rPr>
-          <w:rFonts w:eastAsiaTheme="minorEastAsia"/>
-          <w:sz w:val="28"/>
-          <w:szCs w:val="28"/>
-        </w:rPr>
-      </w:pPr>
-      <w:r>
-        <w:rPr>
-          <w:rFonts w:eastAsiaTheme="minorEastAsia"/>
-          <w:sz w:val="28"/>
-          <w:szCs w:val="28"/>
-        </w:rPr>
-        <w:t xml:space="preserve">2 samples of </w:t>
-      </w:r>
-      <m:oMath>
-        <m:d>
-          <m:dPr>
-            <m:ctrlPr>
-              <w:rPr>
-                <w:rFonts w:ascii="Cambria Math" w:eastAsiaTheme="minorEastAsia" w:hAnsi="Cambria Math"/>
-                <w:i/>
-                <w:sz w:val="28"/>
-                <w:szCs w:val="28"/>
-              </w:rPr>
-            </m:ctrlPr>
-          </m:dPr>
-          <m:e>
-            <m:sSub>
-              <m:sSubPr>
-                <m:ctrlPr>
-                  <w:rPr>
-                    <w:rFonts w:ascii="Cambria Math" w:eastAsiaTheme="minorEastAsia" w:hAnsi="Cambria Math"/>
-                    <w:i/>
-                    <w:sz w:val="28"/>
-                    <w:szCs w:val="28"/>
-                  </w:rPr>
-                </m:ctrlPr>
-              </m:sSubPr>
-              <m:e>
-                <m:r>
-                  <w:rPr>
-                    <w:rFonts w:ascii="Cambria Math" w:eastAsiaTheme="minorEastAsia" w:hAnsi="Cambria Math"/>
-                    <w:sz w:val="28"/>
-                    <w:szCs w:val="28"/>
-                  </w:rPr>
-                  <m:t>x</m:t>
-                </m:r>
-              </m:e>
-              <m:sub>
-                <m:r>
-                  <w:rPr>
-                    <w:rFonts w:ascii="Cambria Math" w:eastAsiaTheme="minorEastAsia" w:hAnsi="Cambria Math"/>
-                    <w:sz w:val="28"/>
-                    <w:szCs w:val="28"/>
-                  </w:rPr>
-                  <m:t>i</m:t>
-                </m:r>
-              </m:sub>
-            </m:sSub>
-            <m:r>
-              <w:rPr>
-                <w:rFonts w:ascii="Cambria Math" w:eastAsiaTheme="minorEastAsia" w:hAnsi="Cambria Math"/>
-                <w:sz w:val="28"/>
-                <w:szCs w:val="28"/>
-              </w:rPr>
-              <m:t xml:space="preserve">, </m:t>
-            </m:r>
-            <m:sSub>
-              <m:sSubPr>
-                <m:ctrlPr>
-                  <w:rPr>
-                    <w:rFonts w:ascii="Cambria Math" w:eastAsiaTheme="minorEastAsia" w:hAnsi="Cambria Math"/>
-                    <w:i/>
-                    <w:sz w:val="28"/>
-                    <w:szCs w:val="28"/>
-                  </w:rPr>
-                </m:ctrlPr>
-              </m:sSubPr>
-              <m:e>
-                <m:r>
-                  <w:rPr>
-                    <w:rFonts w:ascii="Cambria Math" w:eastAsiaTheme="minorEastAsia" w:hAnsi="Cambria Math"/>
-                    <w:sz w:val="28"/>
-                    <w:szCs w:val="28"/>
-                  </w:rPr>
-                  <m:t>y</m:t>
-                </m:r>
-              </m:e>
-              <m:sub>
-                <m:r>
-                  <w:rPr>
-                    <w:rFonts w:ascii="Cambria Math" w:eastAsiaTheme="minorEastAsia" w:hAnsi="Cambria Math"/>
-                    <w:sz w:val="28"/>
-                    <w:szCs w:val="28"/>
-                  </w:rPr>
-                  <m:t>i</m:t>
-                </m:r>
-              </m:sub>
-            </m:sSub>
-          </m:e>
-        </m:d>
-      </m:oMath>
-      <w:r>
-        <w:rPr>
-          <w:rFonts w:eastAsiaTheme="minorEastAsia"/>
-          <w:sz w:val="28"/>
-          <w:szCs w:val="28"/>
-        </w:rPr>
-        <w:t xml:space="preserve"> and 1 of </w:t>
-      </w:r>
-      <m:oMath>
-        <m:d>
-          <m:dPr>
-            <m:ctrlPr>
-              <w:rPr>
-                <w:rFonts w:ascii="Cambria Math" w:eastAsiaTheme="minorEastAsia" w:hAnsi="Cambria Math"/>
-                <w:i/>
-                <w:sz w:val="28"/>
-                <w:szCs w:val="28"/>
-              </w:rPr>
-            </m:ctrlPr>
-          </m:dPr>
-          <m:e>
-            <m:sSub>
-              <m:sSubPr>
-                <m:ctrlPr>
-                  <w:rPr>
-                    <w:rFonts w:ascii="Cambria Math" w:eastAsiaTheme="minorEastAsia" w:hAnsi="Cambria Math"/>
-                    <w:i/>
-                    <w:sz w:val="28"/>
-                    <w:szCs w:val="28"/>
-                  </w:rPr>
-                </m:ctrlPr>
-              </m:sSubPr>
-              <m:e>
-                <m:r>
-                  <w:rPr>
-                    <w:rFonts w:ascii="Cambria Math" w:eastAsiaTheme="minorEastAsia" w:hAnsi="Cambria Math"/>
-                    <w:sz w:val="28"/>
-                    <w:szCs w:val="28"/>
-                  </w:rPr>
-                  <m:t>x</m:t>
-                </m:r>
-              </m:e>
-              <m:sub>
-                <m:r>
-                  <w:rPr>
-                    <w:rFonts w:ascii="Cambria Math" w:eastAsiaTheme="minorEastAsia" w:hAnsi="Cambria Math"/>
-                    <w:sz w:val="28"/>
-                    <w:szCs w:val="28"/>
-                  </w:rPr>
-                  <m:t>j</m:t>
-                </m:r>
-              </m:sub>
-            </m:sSub>
-            <m:r>
-              <w:rPr>
-                <w:rFonts w:ascii="Cambria Math" w:eastAsiaTheme="minorEastAsia" w:hAnsi="Cambria Math"/>
-                <w:sz w:val="28"/>
-                <w:szCs w:val="28"/>
-              </w:rPr>
-              <m:t xml:space="preserve">, </m:t>
-            </m:r>
-            <m:sSub>
-              <m:sSubPr>
-                <m:ctrlPr>
-                  <w:rPr>
-                    <w:rFonts w:ascii="Cambria Math" w:eastAsiaTheme="minorEastAsia" w:hAnsi="Cambria Math"/>
-                    <w:i/>
-                    <w:sz w:val="28"/>
-                    <w:szCs w:val="28"/>
-                  </w:rPr>
-                </m:ctrlPr>
-              </m:sSubPr>
-              <m:e>
-                <m:r>
-                  <w:rPr>
-                    <w:rFonts w:ascii="Cambria Math" w:eastAsiaTheme="minorEastAsia" w:hAnsi="Cambria Math"/>
-                    <w:sz w:val="28"/>
-                    <w:szCs w:val="28"/>
-                  </w:rPr>
-                  <m:t>y</m:t>
-                </m:r>
-              </m:e>
-              <m:sub>
-                <m:r>
-                  <w:rPr>
-                    <w:rFonts w:ascii="Cambria Math" w:eastAsiaTheme="minorEastAsia" w:hAnsi="Cambria Math"/>
-                    <w:sz w:val="28"/>
-                    <w:szCs w:val="28"/>
-                  </w:rPr>
-                  <m:t>j</m:t>
-                </m:r>
-              </m:sub>
-            </m:sSub>
-          </m:e>
-        </m:d>
-      </m:oMath>
-      <w:r>
-        <w:rPr>
-          <w:rFonts w:eastAsiaTheme="minorEastAsia"/>
-          <w:sz w:val="28"/>
-          <w:szCs w:val="28"/>
-        </w:rPr>
-        <w:t xml:space="preserve"> with probability </w:t>
-      </w:r>
-    </w:p>
-    <w:p>
-      <w:pPr>
-        <w:pStyle w:val="ListParagraph"/>
-        <w:ind w:left="1440"/>
-        <w:rPr>
-          <w:rFonts w:eastAsiaTheme="minorEastAsia"/>
-          <w:sz w:val="28"/>
-          <w:szCs w:val="28"/>
-        </w:rPr>
-      </w:pPr>
-      <m:oMath>
-        <m:r>
-          <w:rPr>
-            <w:rFonts w:ascii="Cambria Math" w:eastAsiaTheme="minorEastAsia" w:hAnsi="Cambria Math"/>
-            <w:sz w:val="28"/>
-            <w:szCs w:val="28"/>
-          </w:rPr>
-          <m:t>P</m:t>
-        </m:r>
-        <m:sSup>
-          <m:sSupPr>
-            <m:ctrlPr>
-              <w:rPr>
-                <w:rFonts w:ascii="Cambria Math" w:eastAsiaTheme="minorEastAsia" w:hAnsi="Cambria Math"/>
-                <w:i/>
-                <w:sz w:val="28"/>
-                <w:szCs w:val="28"/>
-              </w:rPr>
-            </m:ctrlPr>
-          </m:sSupPr>
-          <m:e>
-            <m:d>
-              <m:dPr>
-                <m:begChr m:val="["/>
-                <m:endChr m:val="]"/>
-                <m:ctrlPr>
-                  <w:rPr>
-                    <w:rFonts w:ascii="Cambria Math" w:eastAsiaTheme="minorEastAsia" w:hAnsi="Cambria Math"/>
-                    <w:i/>
-                    <w:sz w:val="28"/>
-                    <w:szCs w:val="28"/>
-                  </w:rPr>
-                </m:ctrlPr>
-              </m:dPr>
-              <m:e>
-                <m:r>
-                  <w:rPr>
-                    <w:rFonts w:ascii="Cambria Math" w:eastAsiaTheme="minorEastAsia" w:hAnsi="Cambria Math"/>
-                    <w:sz w:val="28"/>
-                    <w:szCs w:val="28"/>
-                  </w:rPr>
-                  <m:t>X=</m:t>
-                </m:r>
-                <m:sSub>
-                  <m:sSubPr>
-                    <m:ctrlPr>
-                      <w:rPr>
-                        <w:rFonts w:ascii="Cambria Math" w:eastAsiaTheme="minorEastAsia" w:hAnsi="Cambria Math"/>
-                        <w:i/>
-                        <w:sz w:val="28"/>
-                        <w:szCs w:val="28"/>
-                      </w:rPr>
-                    </m:ctrlPr>
-                  </m:sSubPr>
-                  <m:e>
-                    <m:r>
-                      <w:rPr>
-                        <w:rFonts w:ascii="Cambria Math" w:eastAsiaTheme="minorEastAsia" w:hAnsi="Cambria Math"/>
-                        <w:sz w:val="28"/>
-                        <w:szCs w:val="28"/>
-                      </w:rPr>
-                      <m:t>x</m:t>
-                    </m:r>
-                  </m:e>
-                  <m:sub>
-                    <m:r>
-                      <w:rPr>
-                        <w:rFonts w:ascii="Cambria Math" w:eastAsiaTheme="minorEastAsia" w:hAnsi="Cambria Math"/>
-                        <w:sz w:val="28"/>
-                        <w:szCs w:val="28"/>
-                      </w:rPr>
-                      <m:t>i</m:t>
-                    </m:r>
-                  </m:sub>
-                </m:sSub>
-                <m:r>
-                  <w:rPr>
-                    <w:rFonts w:ascii="Cambria Math" w:eastAsiaTheme="minorEastAsia" w:hAnsi="Cambria Math"/>
-                    <w:sz w:val="28"/>
-                    <w:szCs w:val="28"/>
-                  </w:rPr>
-                  <m:t>, Y=</m:t>
-                </m:r>
-                <m:sSub>
-                  <m:sSubPr>
-                    <m:ctrlPr>
-                      <w:rPr>
-                        <w:rFonts w:ascii="Cambria Math" w:eastAsiaTheme="minorEastAsia" w:hAnsi="Cambria Math"/>
-                        <w:i/>
-                        <w:sz w:val="28"/>
-                        <w:szCs w:val="28"/>
-                      </w:rPr>
-                    </m:ctrlPr>
-                  </m:sSubPr>
-                  <m:e>
-                    <m:r>
-                      <w:rPr>
-                        <w:rFonts w:ascii="Cambria Math" w:eastAsiaTheme="minorEastAsia" w:hAnsi="Cambria Math"/>
-                        <w:sz w:val="28"/>
-                        <w:szCs w:val="28"/>
-                      </w:rPr>
-                      <m:t>y</m:t>
-                    </m:r>
-                  </m:e>
-                  <m:sub>
-                    <m:r>
-                      <w:rPr>
-                        <w:rFonts w:ascii="Cambria Math" w:eastAsiaTheme="minorEastAsia" w:hAnsi="Cambria Math"/>
-                        <w:sz w:val="28"/>
-                        <w:szCs w:val="28"/>
-                      </w:rPr>
-                      <m:t>i</m:t>
-                    </m:r>
-                  </m:sub>
-                </m:sSub>
-              </m:e>
-            </m:d>
-          </m:e>
-          <m:sup>
-            <m:r>
-              <w:rPr>
-                <w:rFonts w:ascii="Cambria Math" w:eastAsiaTheme="minorEastAsia" w:hAnsi="Cambria Math"/>
-                <w:sz w:val="28"/>
-                <w:szCs w:val="28"/>
-              </w:rPr>
-              <m:t>2</m:t>
-            </m:r>
-          </m:sup>
-        </m:sSup>
-        <m:r>
-          <w:rPr>
-            <w:rFonts w:ascii="Cambria Math" w:eastAsiaTheme="minorEastAsia" w:hAnsi="Cambria Math"/>
-            <w:sz w:val="28"/>
-            <w:szCs w:val="28"/>
-          </w:rPr>
-          <m:t>∙P</m:t>
-        </m:r>
-        <m:d>
-          <m:dPr>
-            <m:begChr m:val="["/>
-            <m:endChr m:val="]"/>
-            <m:ctrlPr>
-              <w:rPr>
-                <w:rFonts w:ascii="Cambria Math" w:eastAsiaTheme="minorEastAsia" w:hAnsi="Cambria Math"/>
-                <w:i/>
-                <w:sz w:val="28"/>
-                <w:szCs w:val="28"/>
-              </w:rPr>
-            </m:ctrlPr>
-          </m:dPr>
-          <m:e>
-            <m:r>
-              <w:rPr>
-                <w:rFonts w:ascii="Cambria Math" w:eastAsiaTheme="minorEastAsia" w:hAnsi="Cambria Math"/>
-                <w:sz w:val="28"/>
-                <w:szCs w:val="28"/>
-              </w:rPr>
-              <m:t>X=</m:t>
-            </m:r>
-            <m:sSub>
-              <m:sSubPr>
-                <m:ctrlPr>
-                  <w:rPr>
-                    <w:rFonts w:ascii="Cambria Math" w:eastAsiaTheme="minorEastAsia" w:hAnsi="Cambria Math"/>
-                    <w:i/>
-                    <w:sz w:val="28"/>
-                    <w:szCs w:val="28"/>
-                  </w:rPr>
-                </m:ctrlPr>
-              </m:sSubPr>
-              <m:e>
-                <m:r>
-                  <w:rPr>
-                    <w:rFonts w:ascii="Cambria Math" w:eastAsiaTheme="minorEastAsia" w:hAnsi="Cambria Math"/>
-                    <w:sz w:val="28"/>
-                    <w:szCs w:val="28"/>
-                  </w:rPr>
-                  <m:t>x</m:t>
-                </m:r>
-              </m:e>
-              <m:sub>
-                <m:r>
-                  <w:rPr>
-                    <w:rFonts w:ascii="Cambria Math" w:eastAsiaTheme="minorEastAsia" w:hAnsi="Cambria Math"/>
-                    <w:sz w:val="28"/>
-                    <w:szCs w:val="28"/>
-                  </w:rPr>
-                  <m:t>j</m:t>
-                </m:r>
-              </m:sub>
-            </m:sSub>
-            <m:r>
-              <w:rPr>
-                <w:rFonts w:ascii="Cambria Math" w:eastAsiaTheme="minorEastAsia" w:hAnsi="Cambria Math"/>
-                <w:sz w:val="28"/>
-                <w:szCs w:val="28"/>
-              </w:rPr>
-              <m:t>, Y=</m:t>
-            </m:r>
-            <m:sSub>
-              <m:sSubPr>
-                <m:ctrlPr>
-                  <w:rPr>
-                    <w:rFonts w:ascii="Cambria Math" w:eastAsiaTheme="minorEastAsia" w:hAnsi="Cambria Math"/>
-                    <w:i/>
-                    <w:sz w:val="28"/>
-                    <w:szCs w:val="28"/>
-                  </w:rPr>
-                </m:ctrlPr>
-              </m:sSubPr>
-              <m:e>
-                <m:r>
-                  <w:rPr>
-                    <w:rFonts w:ascii="Cambria Math" w:eastAsiaTheme="minorEastAsia" w:hAnsi="Cambria Math"/>
-                    <w:sz w:val="28"/>
-                    <w:szCs w:val="28"/>
-                  </w:rPr>
-                  <m:t>y</m:t>
-                </m:r>
-              </m:e>
-              <m:sub>
-                <m:r>
-                  <w:rPr>
-                    <w:rFonts w:ascii="Cambria Math" w:eastAsiaTheme="minorEastAsia" w:hAnsi="Cambria Math"/>
-                    <w:sz w:val="28"/>
-                    <w:szCs w:val="28"/>
-                  </w:rPr>
-                  <m:t>j</m:t>
-                </m:r>
-              </m:sub>
-            </m:sSub>
-          </m:e>
-        </m:d>
-      </m:oMath>
-      <w:r>
-        <w:rPr>
-          <w:rFonts w:eastAsiaTheme="minorEastAsia"/>
-          <w:sz w:val="28"/>
-          <w:szCs w:val="28"/>
-        </w:rPr>
-        <w:t xml:space="preserve"> with error </w:t>
-      </w:r>
-      <m:oMath>
-        <m:r>
-          <w:rPr>
-            <w:rFonts w:ascii="Cambria Math" w:eastAsiaTheme="minorEastAsia" w:hAnsi="Cambria Math"/>
-            <w:sz w:val="28"/>
-            <w:szCs w:val="28"/>
-          </w:rPr>
-          <m:t>0.5∙</m:t>
-        </m:r>
-        <m:d>
-          <m:dPr>
-            <m:ctrlPr>
-              <w:rPr>
-                <w:rFonts w:ascii="Cambria Math" w:eastAsiaTheme="minorEastAsia" w:hAnsi="Cambria Math"/>
-                <w:i/>
-                <w:sz w:val="28"/>
-                <w:szCs w:val="28"/>
-              </w:rPr>
-            </m:ctrlPr>
-          </m:dPr>
-          <m:e>
-            <m:r>
-              <w:rPr>
-                <w:rFonts w:ascii="Cambria Math" w:eastAsiaTheme="minorEastAsia" w:hAnsi="Cambria Math"/>
-                <w:sz w:val="28"/>
-                <w:szCs w:val="28"/>
-              </w:rPr>
-              <m:t>1-</m:t>
-            </m:r>
-            <m:d>
-              <m:dPr>
-                <m:ctrlPr>
-                  <w:rPr>
-                    <w:rFonts w:ascii="Cambria Math" w:eastAsiaTheme="minorEastAsia" w:hAnsi="Cambria Math"/>
-                    <w:i/>
-                    <w:sz w:val="28"/>
-                    <w:szCs w:val="28"/>
-                  </w:rPr>
-                </m:ctrlPr>
-              </m:dPr>
-              <m:e>
-                <m:r>
-                  <w:rPr>
-                    <w:rFonts w:ascii="Cambria Math" w:eastAsiaTheme="minorEastAsia" w:hAnsi="Cambria Math"/>
-                    <w:sz w:val="28"/>
-                    <w:szCs w:val="28"/>
-                  </w:rPr>
-                  <m:t>P</m:t>
-                </m:r>
-                <m:d>
-                  <m:dPr>
-                    <m:begChr m:val="["/>
-                    <m:endChr m:val="]"/>
-                    <m:ctrlPr>
-                      <w:rPr>
-                        <w:rFonts w:ascii="Cambria Math" w:eastAsiaTheme="minorEastAsia" w:hAnsi="Cambria Math"/>
-                        <w:i/>
-                        <w:sz w:val="28"/>
-                        <w:szCs w:val="28"/>
-                      </w:rPr>
-                    </m:ctrlPr>
-                  </m:dPr>
-                  <m:e>
-                    <m:r>
-                      <w:rPr>
-                        <w:rFonts w:ascii="Cambria Math" w:eastAsiaTheme="minorEastAsia" w:hAnsi="Cambria Math"/>
-                        <w:sz w:val="28"/>
-                        <w:szCs w:val="28"/>
-                      </w:rPr>
-                      <m:t>X=</m:t>
-                    </m:r>
-                    <m:sSub>
-                      <m:sSubPr>
-                        <m:ctrlPr>
-                          <w:rPr>
-                            <w:rFonts w:ascii="Cambria Math" w:eastAsiaTheme="minorEastAsia" w:hAnsi="Cambria Math"/>
-                            <w:i/>
-                            <w:sz w:val="28"/>
-                            <w:szCs w:val="28"/>
-                          </w:rPr>
-                        </m:ctrlPr>
-                      </m:sSubPr>
-                      <m:e>
-                        <m:r>
-                          <w:rPr>
-                            <w:rFonts w:ascii="Cambria Math" w:eastAsiaTheme="minorEastAsia" w:hAnsi="Cambria Math"/>
-                            <w:sz w:val="28"/>
-                            <w:szCs w:val="28"/>
-                          </w:rPr>
-                          <m:t>x</m:t>
-                        </m:r>
-                      </m:e>
-                      <m:sub>
-                        <m:r>
-                          <w:rPr>
-                            <w:rFonts w:ascii="Cambria Math" w:eastAsiaTheme="minorEastAsia" w:hAnsi="Cambria Math"/>
-                            <w:sz w:val="28"/>
-                            <w:szCs w:val="28"/>
-                          </w:rPr>
-                          <m:t>i</m:t>
-                        </m:r>
-                      </m:sub>
-                    </m:sSub>
-                    <m:r>
-                      <w:rPr>
-                        <w:rFonts w:ascii="Cambria Math" w:eastAsiaTheme="minorEastAsia" w:hAnsi="Cambria Math"/>
-                        <w:sz w:val="28"/>
-                        <w:szCs w:val="28"/>
-                      </w:rPr>
-                      <m:t>, Y=</m:t>
-                    </m:r>
-                    <m:sSub>
-                      <m:sSubPr>
-                        <m:ctrlPr>
-                          <w:rPr>
-                            <w:rFonts w:ascii="Cambria Math" w:eastAsiaTheme="minorEastAsia" w:hAnsi="Cambria Math"/>
-                            <w:i/>
-                            <w:sz w:val="28"/>
-                            <w:szCs w:val="28"/>
-                          </w:rPr>
-                        </m:ctrlPr>
-                      </m:sSubPr>
-                      <m:e>
-                        <m:r>
-                          <w:rPr>
-                            <w:rFonts w:ascii="Cambria Math" w:eastAsiaTheme="minorEastAsia" w:hAnsi="Cambria Math"/>
-                            <w:sz w:val="28"/>
-                            <w:szCs w:val="28"/>
-                          </w:rPr>
-                          <m:t>y</m:t>
-                        </m:r>
-                      </m:e>
-                      <m:sub>
-                        <m:r>
-                          <w:rPr>
-                            <w:rFonts w:ascii="Cambria Math" w:eastAsiaTheme="minorEastAsia" w:hAnsi="Cambria Math"/>
-                            <w:sz w:val="28"/>
-                            <w:szCs w:val="28"/>
-                          </w:rPr>
-                          <m:t>i</m:t>
-                        </m:r>
-                      </m:sub>
-                    </m:sSub>
-                  </m:e>
-                </m:d>
-                <m:r>
-                  <w:rPr>
-                    <w:rFonts w:ascii="Cambria Math" w:eastAsiaTheme="minorEastAsia" w:hAnsi="Cambria Math"/>
-                    <w:sz w:val="28"/>
-                    <w:szCs w:val="28"/>
-                  </w:rPr>
-                  <m:t xml:space="preserve"> + P</m:t>
-                </m:r>
-                <m:d>
-                  <m:dPr>
-                    <m:begChr m:val="["/>
-                    <m:endChr m:val="]"/>
-                    <m:ctrlPr>
-                      <w:rPr>
-                        <w:rFonts w:ascii="Cambria Math" w:eastAsiaTheme="minorEastAsia" w:hAnsi="Cambria Math"/>
-                        <w:i/>
-                        <w:sz w:val="28"/>
-                        <w:szCs w:val="28"/>
-                      </w:rPr>
-                    </m:ctrlPr>
-                  </m:dPr>
-                  <m:e>
-                    <m:r>
-                      <w:rPr>
-                        <w:rFonts w:ascii="Cambria Math" w:eastAsiaTheme="minorEastAsia" w:hAnsi="Cambria Math"/>
-                        <w:sz w:val="28"/>
-                        <w:szCs w:val="28"/>
-                      </w:rPr>
-                      <m:t>X=</m:t>
-                    </m:r>
-                    <m:sSub>
-                      <m:sSubPr>
-                        <m:ctrlPr>
-                          <w:rPr>
-                            <w:rFonts w:ascii="Cambria Math" w:eastAsiaTheme="minorEastAsia" w:hAnsi="Cambria Math"/>
-                            <w:i/>
-                            <w:sz w:val="28"/>
-                            <w:szCs w:val="28"/>
-                          </w:rPr>
-                        </m:ctrlPr>
-                      </m:sSubPr>
-                      <m:e>
-                        <m:r>
-                          <w:rPr>
-                            <w:rFonts w:ascii="Cambria Math" w:eastAsiaTheme="minorEastAsia" w:hAnsi="Cambria Math"/>
-                            <w:sz w:val="28"/>
-                            <w:szCs w:val="28"/>
-                          </w:rPr>
-                          <m:t>x</m:t>
-                        </m:r>
-                      </m:e>
-                      <m:sub>
-                        <m:r>
-                          <w:rPr>
-                            <w:rFonts w:ascii="Cambria Math" w:eastAsiaTheme="minorEastAsia" w:hAnsi="Cambria Math"/>
-                            <w:sz w:val="28"/>
-                            <w:szCs w:val="28"/>
-                          </w:rPr>
-                          <m:t>j</m:t>
-                        </m:r>
-                      </m:sub>
-                    </m:sSub>
-                    <m:r>
-                      <w:rPr>
-                        <w:rFonts w:ascii="Cambria Math" w:eastAsiaTheme="minorEastAsia" w:hAnsi="Cambria Math"/>
-                        <w:sz w:val="28"/>
-                        <w:szCs w:val="28"/>
-                      </w:rPr>
-                      <m:t>, Y=</m:t>
-                    </m:r>
-                    <m:sSub>
-                      <m:sSubPr>
-                        <m:ctrlPr>
-                          <w:rPr>
-                            <w:rFonts w:ascii="Cambria Math" w:eastAsiaTheme="minorEastAsia" w:hAnsi="Cambria Math"/>
-                            <w:i/>
-                            <w:sz w:val="28"/>
-                            <w:szCs w:val="28"/>
-                          </w:rPr>
-                        </m:ctrlPr>
-                      </m:sSubPr>
-                      <m:e>
-                        <m:r>
-                          <w:rPr>
-                            <w:rFonts w:ascii="Cambria Math" w:eastAsiaTheme="minorEastAsia" w:hAnsi="Cambria Math"/>
-                            <w:sz w:val="28"/>
-                            <w:szCs w:val="28"/>
-                          </w:rPr>
-                          <m:t>y</m:t>
-                        </m:r>
-                      </m:e>
-                      <m:sub>
-                        <m:r>
-                          <w:rPr>
-                            <w:rFonts w:ascii="Cambria Math" w:eastAsiaTheme="minorEastAsia" w:hAnsi="Cambria Math"/>
-                            <w:sz w:val="28"/>
-                            <w:szCs w:val="28"/>
-                          </w:rPr>
-                          <m:t>j</m:t>
-                        </m:r>
-                      </m:sub>
-                    </m:sSub>
-                  </m:e>
-                </m:d>
-              </m:e>
-            </m:d>
-          </m:e>
-        </m:d>
-      </m:oMath>
-    </w:p>
-    <w:p>
-      <w:pPr>
-        <w:pStyle w:val="ListParagraph"/>
-        <w:numPr>
-          <w:ilvl w:val="0"/>
-          <w:numId w:val="3"/>
-        </w:numPr>
-        <w:rPr>
-          <w:rFonts w:eastAsiaTheme="minorEastAsia"/>
-          <w:sz w:val="28"/>
-          <w:szCs w:val="28"/>
-        </w:rPr>
-      </w:pPr>
-      <w:r>
-        <w:rPr>
-          <w:rFonts w:eastAsiaTheme="minorEastAsia"/>
-          <w:sz w:val="28"/>
-          <w:szCs w:val="28"/>
-        </w:rPr>
-        <w:t xml:space="preserve">1 sample from </w:t>
-      </w:r>
-      <m:oMath>
-        <m:d>
-          <m:dPr>
-            <m:ctrlPr>
-              <w:rPr>
-                <w:rFonts w:ascii="Cambria Math" w:eastAsiaTheme="minorEastAsia" w:hAnsi="Cambria Math"/>
-                <w:i/>
-                <w:sz w:val="28"/>
-                <w:szCs w:val="28"/>
-              </w:rPr>
-            </m:ctrlPr>
-          </m:dPr>
-          <m:e>
-            <m:sSub>
-              <m:sSubPr>
-                <m:ctrlPr>
-                  <w:rPr>
-                    <w:rFonts w:ascii="Cambria Math" w:eastAsiaTheme="minorEastAsia" w:hAnsi="Cambria Math"/>
-                    <w:i/>
-                    <w:sz w:val="28"/>
-                    <w:szCs w:val="28"/>
-                  </w:rPr>
-                </m:ctrlPr>
-              </m:sSubPr>
-              <m:e>
-                <m:r>
-                  <w:rPr>
-                    <w:rFonts w:ascii="Cambria Math" w:eastAsiaTheme="minorEastAsia" w:hAnsi="Cambria Math"/>
-                    <w:sz w:val="28"/>
-                    <w:szCs w:val="28"/>
-                  </w:rPr>
-                  <m:t>x</m:t>
-                </m:r>
-              </m:e>
-              <m:sub>
-                <m:r>
-                  <w:rPr>
-                    <w:rFonts w:ascii="Cambria Math" w:eastAsiaTheme="minorEastAsia" w:hAnsi="Cambria Math"/>
-                    <w:sz w:val="28"/>
-                    <w:szCs w:val="28"/>
-                  </w:rPr>
-                  <m:t>i</m:t>
-                </m:r>
-              </m:sub>
-            </m:sSub>
-            <m:r>
-              <w:rPr>
-                <w:rFonts w:ascii="Cambria Math" w:eastAsiaTheme="minorEastAsia" w:hAnsi="Cambria Math"/>
-                <w:sz w:val="28"/>
-                <w:szCs w:val="28"/>
-              </w:rPr>
-              <m:t xml:space="preserve">, </m:t>
-            </m:r>
-            <m:sSub>
-              <m:sSubPr>
-                <m:ctrlPr>
-                  <w:rPr>
-                    <w:rFonts w:ascii="Cambria Math" w:eastAsiaTheme="minorEastAsia" w:hAnsi="Cambria Math"/>
-                    <w:i/>
-                    <w:sz w:val="28"/>
-                    <w:szCs w:val="28"/>
-                  </w:rPr>
-                </m:ctrlPr>
-              </m:sSubPr>
-              <m:e>
-                <m:r>
-                  <w:rPr>
-                    <w:rFonts w:ascii="Cambria Math" w:eastAsiaTheme="minorEastAsia" w:hAnsi="Cambria Math"/>
-                    <w:sz w:val="28"/>
-                    <w:szCs w:val="28"/>
-                  </w:rPr>
-                  <m:t>y</m:t>
-                </m:r>
-              </m:e>
-              <m:sub>
-                <m:r>
-                  <w:rPr>
-                    <w:rFonts w:ascii="Cambria Math" w:eastAsiaTheme="minorEastAsia" w:hAnsi="Cambria Math"/>
-                    <w:sz w:val="28"/>
-                    <w:szCs w:val="28"/>
-                  </w:rPr>
-                  <m:t>i</m:t>
-                </m:r>
-              </m:sub>
-            </m:sSub>
-          </m:e>
-        </m:d>
-        <m:r>
-          <w:rPr>
-            <w:rFonts w:ascii="Cambria Math" w:eastAsiaTheme="minorEastAsia" w:hAnsi="Cambria Math"/>
-            <w:sz w:val="28"/>
-            <w:szCs w:val="28"/>
-          </w:rPr>
-          <m:t xml:space="preserve">, </m:t>
-        </m:r>
-        <m:d>
-          <m:dPr>
-            <m:ctrlPr>
-              <w:rPr>
-                <w:rFonts w:ascii="Cambria Math" w:eastAsiaTheme="minorEastAsia" w:hAnsi="Cambria Math"/>
-                <w:i/>
-                <w:sz w:val="28"/>
-                <w:szCs w:val="28"/>
-              </w:rPr>
-            </m:ctrlPr>
-          </m:dPr>
-          <m:e>
-            <m:sSub>
-              <m:sSubPr>
-                <m:ctrlPr>
-                  <w:rPr>
-                    <w:rFonts w:ascii="Cambria Math" w:eastAsiaTheme="minorEastAsia" w:hAnsi="Cambria Math"/>
-                    <w:i/>
-                    <w:sz w:val="28"/>
-                    <w:szCs w:val="28"/>
-                  </w:rPr>
-                </m:ctrlPr>
-              </m:sSubPr>
-              <m:e>
-                <m:r>
-                  <w:rPr>
-                    <w:rFonts w:ascii="Cambria Math" w:eastAsiaTheme="minorEastAsia" w:hAnsi="Cambria Math"/>
-                    <w:sz w:val="28"/>
-                    <w:szCs w:val="28"/>
-                  </w:rPr>
-                  <m:t>x</m:t>
-                </m:r>
-              </m:e>
-              <m:sub>
-                <m:r>
-                  <w:rPr>
-                    <w:rFonts w:ascii="Cambria Math" w:eastAsiaTheme="minorEastAsia" w:hAnsi="Cambria Math"/>
-                    <w:sz w:val="28"/>
-                    <w:szCs w:val="28"/>
-                  </w:rPr>
-                  <m:t>j</m:t>
-                </m:r>
-              </m:sub>
-            </m:sSub>
-            <m:r>
-              <w:rPr>
-                <w:rFonts w:ascii="Cambria Math" w:eastAsiaTheme="minorEastAsia" w:hAnsi="Cambria Math"/>
-                <w:sz w:val="28"/>
-                <w:szCs w:val="28"/>
-              </w:rPr>
-              <m:t xml:space="preserve">, </m:t>
-            </m:r>
-            <m:sSub>
-              <m:sSubPr>
-                <m:ctrlPr>
-                  <w:rPr>
-                    <w:rFonts w:ascii="Cambria Math" w:eastAsiaTheme="minorEastAsia" w:hAnsi="Cambria Math"/>
-                    <w:i/>
-                    <w:sz w:val="28"/>
-                    <w:szCs w:val="28"/>
-                  </w:rPr>
-                </m:ctrlPr>
-              </m:sSubPr>
-              <m:e>
-                <m:r>
-                  <w:rPr>
-                    <w:rFonts w:ascii="Cambria Math" w:eastAsiaTheme="minorEastAsia" w:hAnsi="Cambria Math"/>
-                    <w:sz w:val="28"/>
-                    <w:szCs w:val="28"/>
-                  </w:rPr>
-                  <m:t>y</m:t>
-                </m:r>
-              </m:e>
-              <m:sub>
-                <m:r>
-                  <w:rPr>
-                    <w:rFonts w:ascii="Cambria Math" w:eastAsiaTheme="minorEastAsia" w:hAnsi="Cambria Math"/>
-                    <w:sz w:val="28"/>
-                    <w:szCs w:val="28"/>
-                  </w:rPr>
-                  <m:t>j</m:t>
-                </m:r>
-              </m:sub>
-            </m:sSub>
-          </m:e>
-        </m:d>
-        <m:r>
-          <w:rPr>
-            <w:rFonts w:ascii="Cambria Math" w:eastAsiaTheme="minorEastAsia" w:hAnsi="Cambria Math"/>
-            <w:sz w:val="28"/>
-            <w:szCs w:val="28"/>
-          </w:rPr>
-          <m:t xml:space="preserve">, and </m:t>
-        </m:r>
-        <m:d>
-          <m:dPr>
-            <m:ctrlPr>
-              <w:rPr>
-                <w:rFonts w:ascii="Cambria Math" w:eastAsiaTheme="minorEastAsia" w:hAnsi="Cambria Math"/>
-                <w:i/>
-                <w:sz w:val="28"/>
-                <w:szCs w:val="28"/>
-              </w:rPr>
-            </m:ctrlPr>
-          </m:dPr>
-          <m:e>
-            <m:sSub>
-              <m:sSubPr>
-                <m:ctrlPr>
-                  <w:rPr>
-                    <w:rFonts w:ascii="Cambria Math" w:eastAsiaTheme="minorEastAsia" w:hAnsi="Cambria Math"/>
-                    <w:i/>
-                    <w:sz w:val="28"/>
-                    <w:szCs w:val="28"/>
-                  </w:rPr>
-                </m:ctrlPr>
-              </m:sSubPr>
-              <m:e>
-                <m:r>
-                  <w:rPr>
-                    <w:rFonts w:ascii="Cambria Math" w:eastAsiaTheme="minorEastAsia" w:hAnsi="Cambria Math"/>
-                    <w:sz w:val="28"/>
-                    <w:szCs w:val="28"/>
-                  </w:rPr>
-                  <m:t>x</m:t>
-                </m:r>
-              </m:e>
-              <m:sub>
-                <m:r>
-                  <w:rPr>
-                    <w:rFonts w:ascii="Cambria Math" w:eastAsiaTheme="minorEastAsia" w:hAnsi="Cambria Math"/>
-                    <w:sz w:val="28"/>
-                    <w:szCs w:val="28"/>
-                  </w:rPr>
-                  <m:t>k</m:t>
-                </m:r>
-              </m:sub>
-            </m:sSub>
-            <m:r>
-              <w:rPr>
-                <w:rFonts w:ascii="Cambria Math" w:eastAsiaTheme="minorEastAsia" w:hAnsi="Cambria Math"/>
-                <w:sz w:val="28"/>
-                <w:szCs w:val="28"/>
-              </w:rPr>
-              <m:t xml:space="preserve">, </m:t>
-            </m:r>
-            <m:sSub>
-              <m:sSubPr>
-                <m:ctrlPr>
-                  <w:rPr>
-                    <w:rFonts w:ascii="Cambria Math" w:eastAsiaTheme="minorEastAsia" w:hAnsi="Cambria Math"/>
-                    <w:i/>
-                    <w:sz w:val="28"/>
-                    <w:szCs w:val="28"/>
-                  </w:rPr>
-                </m:ctrlPr>
-              </m:sSubPr>
-              <m:e>
-                <m:r>
-                  <w:rPr>
-                    <w:rFonts w:ascii="Cambria Math" w:eastAsiaTheme="minorEastAsia" w:hAnsi="Cambria Math"/>
-                    <w:sz w:val="28"/>
-                    <w:szCs w:val="28"/>
-                  </w:rPr>
-                  <m:t>y</m:t>
-                </m:r>
-              </m:e>
-              <m:sub>
-                <m:r>
-                  <w:rPr>
-                    <w:rFonts w:ascii="Cambria Math" w:eastAsiaTheme="minorEastAsia" w:hAnsi="Cambria Math"/>
-                    <w:sz w:val="28"/>
-                    <w:szCs w:val="28"/>
-                  </w:rPr>
-                  <m:t>k</m:t>
-                </m:r>
-              </m:sub>
-            </m:sSub>
-          </m:e>
-        </m:d>
-      </m:oMath>
-      <w:r>
-        <w:rPr>
-          <w:rFonts w:eastAsiaTheme="minorEastAsia"/>
-          <w:sz w:val="28"/>
-          <w:szCs w:val="28"/>
-        </w:rPr>
-        <w:t xml:space="preserve"> with probability </w:t>
-      </w:r>
-      <m:oMath>
-        <m:r>
-          <w:rPr>
-            <w:rFonts w:ascii="Cambria Math" w:eastAsiaTheme="minorEastAsia" w:hAnsi="Cambria Math"/>
-            <w:sz w:val="28"/>
-            <w:szCs w:val="28"/>
-          </w:rPr>
-          <m:t>P</m:t>
-        </m:r>
-        <m:d>
-          <m:dPr>
-            <m:begChr m:val="["/>
-            <m:endChr m:val="]"/>
-            <m:ctrlPr>
-              <w:rPr>
-                <w:rFonts w:ascii="Cambria Math" w:eastAsiaTheme="minorEastAsia" w:hAnsi="Cambria Math"/>
-                <w:i/>
-                <w:sz w:val="28"/>
-                <w:szCs w:val="28"/>
-              </w:rPr>
-            </m:ctrlPr>
-          </m:dPr>
-          <m:e>
-            <m:r>
-              <w:rPr>
-                <w:rFonts w:ascii="Cambria Math" w:eastAsiaTheme="minorEastAsia" w:hAnsi="Cambria Math"/>
-                <w:sz w:val="28"/>
-                <w:szCs w:val="28"/>
-              </w:rPr>
-              <m:t>X=</m:t>
-            </m:r>
-            <m:sSub>
-              <m:sSubPr>
-                <m:ctrlPr>
-                  <w:rPr>
-                    <w:rFonts w:ascii="Cambria Math" w:eastAsiaTheme="minorEastAsia" w:hAnsi="Cambria Math"/>
-                    <w:i/>
-                    <w:sz w:val="28"/>
-                    <w:szCs w:val="28"/>
-                  </w:rPr>
-                </m:ctrlPr>
-              </m:sSubPr>
-              <m:e>
-                <m:r>
-                  <w:rPr>
-                    <w:rFonts w:ascii="Cambria Math" w:eastAsiaTheme="minorEastAsia" w:hAnsi="Cambria Math"/>
-                    <w:sz w:val="28"/>
-                    <w:szCs w:val="28"/>
-                  </w:rPr>
-                  <m:t>x</m:t>
-                </m:r>
-              </m:e>
-              <m:sub>
-                <m:r>
-                  <w:rPr>
-                    <w:rFonts w:ascii="Cambria Math" w:eastAsiaTheme="minorEastAsia" w:hAnsi="Cambria Math"/>
-                    <w:sz w:val="28"/>
-                    <w:szCs w:val="28"/>
-                  </w:rPr>
-                  <m:t>i</m:t>
-                </m:r>
-              </m:sub>
-            </m:sSub>
-            <m:r>
-              <w:rPr>
-                <w:rFonts w:ascii="Cambria Math" w:eastAsiaTheme="minorEastAsia" w:hAnsi="Cambria Math"/>
-                <w:sz w:val="28"/>
-                <w:szCs w:val="28"/>
-              </w:rPr>
-              <m:t>, Y=</m:t>
-            </m:r>
-            <m:sSub>
-              <m:sSubPr>
-                <m:ctrlPr>
-                  <w:rPr>
-                    <w:rFonts w:ascii="Cambria Math" w:eastAsiaTheme="minorEastAsia" w:hAnsi="Cambria Math"/>
-                    <w:i/>
-                    <w:sz w:val="28"/>
-                    <w:szCs w:val="28"/>
-                  </w:rPr>
-                </m:ctrlPr>
-              </m:sSubPr>
-              <m:e>
-                <m:r>
-                  <w:rPr>
-                    <w:rFonts w:ascii="Cambria Math" w:eastAsiaTheme="minorEastAsia" w:hAnsi="Cambria Math"/>
-                    <w:sz w:val="28"/>
-                    <w:szCs w:val="28"/>
-                  </w:rPr>
-                  <m:t>y</m:t>
-                </m:r>
-              </m:e>
-              <m:sub>
-                <m:r>
-                  <w:rPr>
-                    <w:rFonts w:ascii="Cambria Math" w:eastAsiaTheme="minorEastAsia" w:hAnsi="Cambria Math"/>
-                    <w:sz w:val="28"/>
-                    <w:szCs w:val="28"/>
-                  </w:rPr>
-                  <m:t>i</m:t>
-                </m:r>
-              </m:sub>
-            </m:sSub>
-          </m:e>
-        </m:d>
-        <m:r>
-          <w:rPr>
-            <w:rFonts w:ascii="Cambria Math" w:eastAsiaTheme="minorEastAsia" w:hAnsi="Cambria Math"/>
-            <w:sz w:val="28"/>
-            <w:szCs w:val="28"/>
-          </w:rPr>
-          <m:t>∙ P</m:t>
-        </m:r>
-        <m:d>
-          <m:dPr>
-            <m:begChr m:val="["/>
-            <m:endChr m:val="]"/>
-            <m:ctrlPr>
-              <w:rPr>
-                <w:rFonts w:ascii="Cambria Math" w:eastAsiaTheme="minorEastAsia" w:hAnsi="Cambria Math"/>
-                <w:i/>
-                <w:sz w:val="28"/>
-                <w:szCs w:val="28"/>
-              </w:rPr>
-            </m:ctrlPr>
-          </m:dPr>
-          <m:e>
-            <m:r>
-              <w:rPr>
-                <w:rFonts w:ascii="Cambria Math" w:eastAsiaTheme="minorEastAsia" w:hAnsi="Cambria Math"/>
-                <w:sz w:val="28"/>
-                <w:szCs w:val="28"/>
-              </w:rPr>
-              <m:t>X=</m:t>
-            </m:r>
-            <m:sSub>
-              <m:sSubPr>
-                <m:ctrlPr>
-                  <w:rPr>
-                    <w:rFonts w:ascii="Cambria Math" w:eastAsiaTheme="minorEastAsia" w:hAnsi="Cambria Math"/>
-                    <w:i/>
-                    <w:sz w:val="28"/>
-                    <w:szCs w:val="28"/>
-                  </w:rPr>
-                </m:ctrlPr>
-              </m:sSubPr>
-              <m:e>
-                <m:r>
-                  <w:rPr>
-                    <w:rFonts w:ascii="Cambria Math" w:eastAsiaTheme="minorEastAsia" w:hAnsi="Cambria Math"/>
-                    <w:sz w:val="28"/>
-                    <w:szCs w:val="28"/>
-                  </w:rPr>
-                  <m:t>x</m:t>
-                </m:r>
-              </m:e>
-              <m:sub>
-                <m:r>
-                  <w:rPr>
-                    <w:rFonts w:ascii="Cambria Math" w:eastAsiaTheme="minorEastAsia" w:hAnsi="Cambria Math"/>
-                    <w:sz w:val="28"/>
-                    <w:szCs w:val="28"/>
-                  </w:rPr>
-                  <m:t>j</m:t>
-                </m:r>
-              </m:sub>
-            </m:sSub>
-            <m:r>
-              <w:rPr>
-                <w:rFonts w:ascii="Cambria Math" w:eastAsiaTheme="minorEastAsia" w:hAnsi="Cambria Math"/>
-                <w:sz w:val="28"/>
-                <w:szCs w:val="28"/>
-              </w:rPr>
-              <m:t>, Y=</m:t>
-            </m:r>
-            <m:sSub>
-              <m:sSubPr>
-                <m:ctrlPr>
-                  <w:rPr>
-                    <w:rFonts w:ascii="Cambria Math" w:eastAsiaTheme="minorEastAsia" w:hAnsi="Cambria Math"/>
-                    <w:i/>
-                    <w:sz w:val="28"/>
-                    <w:szCs w:val="28"/>
-                  </w:rPr>
-                </m:ctrlPr>
-              </m:sSubPr>
-              <m:e>
-                <m:r>
-                  <w:rPr>
-                    <w:rFonts w:ascii="Cambria Math" w:eastAsiaTheme="minorEastAsia" w:hAnsi="Cambria Math"/>
-                    <w:sz w:val="28"/>
-                    <w:szCs w:val="28"/>
-                  </w:rPr>
-                  <m:t>y</m:t>
-                </m:r>
-              </m:e>
-              <m:sub>
-                <m:r>
-                  <w:rPr>
-                    <w:rFonts w:ascii="Cambria Math" w:eastAsiaTheme="minorEastAsia" w:hAnsi="Cambria Math"/>
-                    <w:sz w:val="28"/>
-                    <w:szCs w:val="28"/>
-                  </w:rPr>
-                  <m:t>j</m:t>
-                </m:r>
-              </m:sub>
-            </m:sSub>
-          </m:e>
-        </m:d>
-        <m:r>
-          <w:rPr>
-            <w:rFonts w:ascii="Cambria Math" w:eastAsiaTheme="minorEastAsia" w:hAnsi="Cambria Math"/>
-            <w:sz w:val="28"/>
-            <w:szCs w:val="28"/>
-          </w:rPr>
-          <m:t>∙ P</m:t>
-        </m:r>
-        <m:d>
-          <m:dPr>
-            <m:begChr m:val="["/>
-            <m:endChr m:val="]"/>
-            <m:ctrlPr>
-              <w:rPr>
-                <w:rFonts w:ascii="Cambria Math" w:eastAsiaTheme="minorEastAsia" w:hAnsi="Cambria Math"/>
-                <w:i/>
-                <w:sz w:val="28"/>
-                <w:szCs w:val="28"/>
-              </w:rPr>
-            </m:ctrlPr>
-          </m:dPr>
-          <m:e>
-            <m:r>
-              <w:rPr>
-                <w:rFonts w:ascii="Cambria Math" w:eastAsiaTheme="minorEastAsia" w:hAnsi="Cambria Math"/>
-                <w:sz w:val="28"/>
-                <w:szCs w:val="28"/>
-              </w:rPr>
-              <m:t>X=</m:t>
-            </m:r>
-            <m:sSub>
-              <m:sSubPr>
-                <m:ctrlPr>
-                  <w:rPr>
-                    <w:rFonts w:ascii="Cambria Math" w:eastAsiaTheme="minorEastAsia" w:hAnsi="Cambria Math"/>
-                    <w:i/>
-                    <w:sz w:val="28"/>
-                    <w:szCs w:val="28"/>
-                  </w:rPr>
-                </m:ctrlPr>
-              </m:sSubPr>
-              <m:e>
-                <m:r>
-                  <w:rPr>
-                    <w:rFonts w:ascii="Cambria Math" w:eastAsiaTheme="minorEastAsia" w:hAnsi="Cambria Math"/>
-                    <w:sz w:val="28"/>
-                    <w:szCs w:val="28"/>
-                  </w:rPr>
-                  <m:t>x</m:t>
-                </m:r>
-              </m:e>
-              <m:sub>
-                <m:r>
-                  <w:rPr>
-                    <w:rFonts w:ascii="Cambria Math" w:eastAsiaTheme="minorEastAsia" w:hAnsi="Cambria Math"/>
-                    <w:sz w:val="28"/>
-                    <w:szCs w:val="28"/>
-                  </w:rPr>
-                  <m:t>k</m:t>
-                </m:r>
-              </m:sub>
-            </m:sSub>
-            <m:r>
-              <w:rPr>
-                <w:rFonts w:ascii="Cambria Math" w:eastAsiaTheme="minorEastAsia" w:hAnsi="Cambria Math"/>
-                <w:sz w:val="28"/>
-                <w:szCs w:val="28"/>
-              </w:rPr>
-              <m:t>, Y=</m:t>
-            </m:r>
-            <m:sSub>
-              <m:sSubPr>
-                <m:ctrlPr>
-                  <w:rPr>
-                    <w:rFonts w:ascii="Cambria Math" w:eastAsiaTheme="minorEastAsia" w:hAnsi="Cambria Math"/>
-                    <w:i/>
-                    <w:sz w:val="28"/>
-                    <w:szCs w:val="28"/>
-                  </w:rPr>
-                </m:ctrlPr>
-              </m:sSubPr>
-              <m:e>
-                <m:r>
-                  <w:rPr>
-                    <w:rFonts w:ascii="Cambria Math" w:eastAsiaTheme="minorEastAsia" w:hAnsi="Cambria Math"/>
-                    <w:sz w:val="28"/>
-                    <w:szCs w:val="28"/>
-                  </w:rPr>
-                  <m:t>y</m:t>
-                </m:r>
-              </m:e>
-              <m:sub>
-                <m:r>
-                  <w:rPr>
-                    <w:rFonts w:ascii="Cambria Math" w:eastAsiaTheme="minorEastAsia" w:hAnsi="Cambria Math"/>
-                    <w:sz w:val="28"/>
-                    <w:szCs w:val="28"/>
-                  </w:rPr>
-                  <m:t>k</m:t>
-                </m:r>
-              </m:sub>
-            </m:sSub>
-          </m:e>
-        </m:d>
-      </m:oMath>
-    </w:p>
-    <w:p>
-      <w:pPr>
-        <w:pStyle w:val="ListParagraph"/>
-        <w:ind w:left="1440"/>
-        <w:rPr>
-          <w:rFonts w:eastAsiaTheme="minorEastAsia"/>
-          <w:sz w:val="28"/>
-          <w:szCs w:val="28"/>
-        </w:rPr>
-      </w:pPr>
-      <w:r>
-        <w:rPr>
-          <w:rFonts w:eastAsiaTheme="minorEastAsia"/>
-          <w:sz w:val="28"/>
-          <w:szCs w:val="28"/>
-        </w:rPr>
-        <w:t xml:space="preserve">with error </w:t>
-      </w:r>
-      <m:oMath>
-        <m:r>
-          <w:rPr>
-            <w:rFonts w:ascii="Cambria Math" w:eastAsiaTheme="minorEastAsia" w:hAnsi="Cambria Math"/>
-            <w:sz w:val="28"/>
-            <w:szCs w:val="28"/>
-          </w:rPr>
-          <m:t>0.5∙</m:t>
-        </m:r>
-        <m:d>
-          <m:dPr>
-            <m:ctrlPr>
-              <w:rPr>
-                <w:rFonts w:ascii="Cambria Math" w:eastAsiaTheme="minorEastAsia" w:hAnsi="Cambria Math"/>
-                <w:i/>
-                <w:sz w:val="28"/>
-                <w:szCs w:val="28"/>
-              </w:rPr>
-            </m:ctrlPr>
-          </m:dPr>
-          <m:e>
-            <m:r>
-              <w:rPr>
-                <w:rFonts w:ascii="Cambria Math" w:eastAsiaTheme="minorEastAsia" w:hAnsi="Cambria Math"/>
-                <w:sz w:val="28"/>
-                <w:szCs w:val="28"/>
-              </w:rPr>
-              <m:t>1-</m:t>
-            </m:r>
-            <m:d>
-              <m:dPr>
-                <m:ctrlPr>
-                  <w:rPr>
-                    <w:rFonts w:ascii="Cambria Math" w:eastAsiaTheme="minorEastAsia" w:hAnsi="Cambria Math"/>
-                    <w:i/>
-                    <w:sz w:val="28"/>
-                    <w:szCs w:val="28"/>
-                  </w:rPr>
-                </m:ctrlPr>
-              </m:dPr>
-              <m:e>
-                <m:r>
-                  <w:rPr>
-                    <w:rFonts w:ascii="Cambria Math" w:eastAsiaTheme="minorEastAsia" w:hAnsi="Cambria Math"/>
-                    <w:sz w:val="28"/>
-                    <w:szCs w:val="28"/>
-                  </w:rPr>
-                  <m:t>P</m:t>
-                </m:r>
-                <m:d>
-                  <m:dPr>
-                    <m:begChr m:val="["/>
-                    <m:endChr m:val="]"/>
-                    <m:ctrlPr>
-                      <w:rPr>
-                        <w:rFonts w:ascii="Cambria Math" w:eastAsiaTheme="minorEastAsia" w:hAnsi="Cambria Math"/>
-                        <w:i/>
-                        <w:sz w:val="28"/>
-                        <w:szCs w:val="28"/>
-                      </w:rPr>
-                    </m:ctrlPr>
-                  </m:dPr>
-                  <m:e>
-                    <m:r>
-                      <w:rPr>
-                        <w:rFonts w:ascii="Cambria Math" w:eastAsiaTheme="minorEastAsia" w:hAnsi="Cambria Math"/>
-                        <w:sz w:val="28"/>
-                        <w:szCs w:val="28"/>
-                      </w:rPr>
-                      <m:t>X=</m:t>
-                    </m:r>
-                    <m:sSub>
-                      <m:sSubPr>
-                        <m:ctrlPr>
-                          <w:rPr>
-                            <w:rFonts w:ascii="Cambria Math" w:eastAsiaTheme="minorEastAsia" w:hAnsi="Cambria Math"/>
-                            <w:i/>
-                            <w:sz w:val="28"/>
-                            <w:szCs w:val="28"/>
-                          </w:rPr>
-                        </m:ctrlPr>
-                      </m:sSubPr>
-                      <m:e>
-                        <m:r>
-                          <w:rPr>
-                            <w:rFonts w:ascii="Cambria Math" w:eastAsiaTheme="minorEastAsia" w:hAnsi="Cambria Math"/>
-                            <w:sz w:val="28"/>
-                            <w:szCs w:val="28"/>
-                          </w:rPr>
-                          <m:t>x</m:t>
-                        </m:r>
-                      </m:e>
-                      <m:sub>
-                        <m:r>
-                          <w:rPr>
-                            <w:rFonts w:ascii="Cambria Math" w:eastAsiaTheme="minorEastAsia" w:hAnsi="Cambria Math"/>
-                            <w:sz w:val="28"/>
-                            <w:szCs w:val="28"/>
-                          </w:rPr>
-                          <m:t>i</m:t>
-                        </m:r>
-                      </m:sub>
-                    </m:sSub>
-                    <m:r>
-                      <w:rPr>
-                        <w:rFonts w:ascii="Cambria Math" w:eastAsiaTheme="minorEastAsia" w:hAnsi="Cambria Math"/>
-                        <w:sz w:val="28"/>
-                        <w:szCs w:val="28"/>
-                      </w:rPr>
-                      <m:t>, Y=</m:t>
-                    </m:r>
-                    <m:sSub>
-                      <m:sSubPr>
-                        <m:ctrlPr>
-                          <w:rPr>
-                            <w:rFonts w:ascii="Cambria Math" w:eastAsiaTheme="minorEastAsia" w:hAnsi="Cambria Math"/>
-                            <w:i/>
-                            <w:sz w:val="28"/>
-                            <w:szCs w:val="28"/>
-                          </w:rPr>
-                        </m:ctrlPr>
-                      </m:sSubPr>
-                      <m:e>
-                        <m:r>
-                          <w:rPr>
-                            <w:rFonts w:ascii="Cambria Math" w:eastAsiaTheme="minorEastAsia" w:hAnsi="Cambria Math"/>
-                            <w:sz w:val="28"/>
-                            <w:szCs w:val="28"/>
-                          </w:rPr>
-                          <m:t>y</m:t>
-                        </m:r>
-                      </m:e>
-                      <m:sub>
-                        <m:r>
-                          <w:rPr>
-                            <w:rFonts w:ascii="Cambria Math" w:eastAsiaTheme="minorEastAsia" w:hAnsi="Cambria Math"/>
-                            <w:sz w:val="28"/>
-                            <w:szCs w:val="28"/>
-                          </w:rPr>
-                          <m:t>i</m:t>
-                        </m:r>
-                      </m:sub>
-                    </m:sSub>
-                  </m:e>
-                </m:d>
-                <m:r>
-                  <w:rPr>
-                    <w:rFonts w:ascii="Cambria Math" w:eastAsiaTheme="minorEastAsia" w:hAnsi="Cambria Math"/>
-                    <w:sz w:val="28"/>
-                    <w:szCs w:val="28"/>
-                  </w:rPr>
-                  <m:t xml:space="preserve"> + P</m:t>
-                </m:r>
-                <m:d>
-                  <m:dPr>
-                    <m:begChr m:val="["/>
-                    <m:endChr m:val="]"/>
-                    <m:ctrlPr>
-                      <w:rPr>
-                        <w:rFonts w:ascii="Cambria Math" w:eastAsiaTheme="minorEastAsia" w:hAnsi="Cambria Math"/>
-                        <w:i/>
-                        <w:sz w:val="28"/>
-                        <w:szCs w:val="28"/>
-                      </w:rPr>
-                    </m:ctrlPr>
-                  </m:dPr>
-                  <m:e>
-                    <m:r>
-                      <w:rPr>
-                        <w:rFonts w:ascii="Cambria Math" w:eastAsiaTheme="minorEastAsia" w:hAnsi="Cambria Math"/>
-                        <w:sz w:val="28"/>
-                        <w:szCs w:val="28"/>
-                      </w:rPr>
-                      <m:t>X=</m:t>
-                    </m:r>
-                    <m:sSub>
-                      <m:sSubPr>
-                        <m:ctrlPr>
-                          <w:rPr>
-                            <w:rFonts w:ascii="Cambria Math" w:eastAsiaTheme="minorEastAsia" w:hAnsi="Cambria Math"/>
-                            <w:i/>
-                            <w:sz w:val="28"/>
-                            <w:szCs w:val="28"/>
-                          </w:rPr>
-                        </m:ctrlPr>
-                      </m:sSubPr>
-                      <m:e>
-                        <m:r>
-                          <w:rPr>
-                            <w:rFonts w:ascii="Cambria Math" w:eastAsiaTheme="minorEastAsia" w:hAnsi="Cambria Math"/>
-                            <w:sz w:val="28"/>
-                            <w:szCs w:val="28"/>
-                          </w:rPr>
-                          <m:t>x</m:t>
-                        </m:r>
-                      </m:e>
-                      <m:sub>
-                        <m:r>
-                          <w:rPr>
-                            <w:rFonts w:ascii="Cambria Math" w:eastAsiaTheme="minorEastAsia" w:hAnsi="Cambria Math"/>
-                            <w:sz w:val="28"/>
-                            <w:szCs w:val="28"/>
-                          </w:rPr>
-                          <m:t>j</m:t>
-                        </m:r>
-                      </m:sub>
-                    </m:sSub>
-                    <m:r>
-                      <w:rPr>
-                        <w:rFonts w:ascii="Cambria Math" w:eastAsiaTheme="minorEastAsia" w:hAnsi="Cambria Math"/>
-                        <w:sz w:val="28"/>
-                        <w:szCs w:val="28"/>
-                      </w:rPr>
-                      <m:t>, Y=</m:t>
-                    </m:r>
-                    <m:sSub>
-                      <m:sSubPr>
-                        <m:ctrlPr>
-                          <w:rPr>
-                            <w:rFonts w:ascii="Cambria Math" w:eastAsiaTheme="minorEastAsia" w:hAnsi="Cambria Math"/>
-                            <w:i/>
-                            <w:sz w:val="28"/>
-                            <w:szCs w:val="28"/>
-                          </w:rPr>
-                        </m:ctrlPr>
-                      </m:sSubPr>
-                      <m:e>
-                        <m:r>
-                          <w:rPr>
-                            <w:rFonts w:ascii="Cambria Math" w:eastAsiaTheme="minorEastAsia" w:hAnsi="Cambria Math"/>
-                            <w:sz w:val="28"/>
-                            <w:szCs w:val="28"/>
-                          </w:rPr>
-                          <m:t>y</m:t>
-                        </m:r>
-                      </m:e>
-                      <m:sub>
-                        <m:r>
-                          <w:rPr>
-                            <w:rFonts w:ascii="Cambria Math" w:eastAsiaTheme="minorEastAsia" w:hAnsi="Cambria Math"/>
-                            <w:sz w:val="28"/>
-                            <w:szCs w:val="28"/>
-                          </w:rPr>
-                          <m:t>j</m:t>
-                        </m:r>
-                      </m:sub>
-                    </m:sSub>
-                  </m:e>
-                </m:d>
-                <m:r>
-                  <w:rPr>
-                    <w:rFonts w:ascii="Cambria Math" w:eastAsiaTheme="minorEastAsia" w:hAnsi="Cambria Math"/>
-                    <w:sz w:val="28"/>
-                    <w:szCs w:val="28"/>
-                  </w:rPr>
-                  <m:t>+ P</m:t>
-                </m:r>
-                <m:d>
-                  <m:dPr>
-                    <m:begChr m:val="["/>
-                    <m:endChr m:val="]"/>
-                    <m:ctrlPr>
-                      <w:rPr>
-                        <w:rFonts w:ascii="Cambria Math" w:eastAsiaTheme="minorEastAsia" w:hAnsi="Cambria Math"/>
-                        <w:i/>
-                        <w:sz w:val="28"/>
-                        <w:szCs w:val="28"/>
-                      </w:rPr>
-                    </m:ctrlPr>
-                  </m:dPr>
-                  <m:e>
-                    <m:r>
-                      <w:rPr>
-                        <w:rFonts w:ascii="Cambria Math" w:eastAsiaTheme="minorEastAsia" w:hAnsi="Cambria Math"/>
-                        <w:sz w:val="28"/>
-                        <w:szCs w:val="28"/>
-                      </w:rPr>
-                      <m:t>X=</m:t>
-                    </m:r>
-                    <m:sSub>
-                      <m:sSubPr>
-                        <m:ctrlPr>
-                          <w:rPr>
-                            <w:rFonts w:ascii="Cambria Math" w:eastAsiaTheme="minorEastAsia" w:hAnsi="Cambria Math"/>
-                            <w:i/>
-                            <w:sz w:val="28"/>
-                            <w:szCs w:val="28"/>
-                          </w:rPr>
-                        </m:ctrlPr>
-                      </m:sSubPr>
-                      <m:e>
-                        <m:r>
-                          <w:rPr>
-                            <w:rFonts w:ascii="Cambria Math" w:eastAsiaTheme="minorEastAsia" w:hAnsi="Cambria Math"/>
-                            <w:sz w:val="28"/>
-                            <w:szCs w:val="28"/>
-                          </w:rPr>
-                          <m:t>x</m:t>
-                        </m:r>
-                      </m:e>
-                      <m:sub>
-                        <m:r>
-                          <w:rPr>
-                            <w:rFonts w:ascii="Cambria Math" w:eastAsiaTheme="minorEastAsia" w:hAnsi="Cambria Math"/>
-                            <w:sz w:val="28"/>
-                            <w:szCs w:val="28"/>
-                          </w:rPr>
-                          <m:t>k</m:t>
-                        </m:r>
-                      </m:sub>
-                    </m:sSub>
-                    <m:r>
-                      <w:rPr>
-                        <w:rFonts w:ascii="Cambria Math" w:eastAsiaTheme="minorEastAsia" w:hAnsi="Cambria Math"/>
-                        <w:sz w:val="28"/>
-                        <w:szCs w:val="28"/>
-                      </w:rPr>
-                      <m:t>, Y=</m:t>
-                    </m:r>
-                    <m:sSub>
-                      <m:sSubPr>
-                        <m:ctrlPr>
-                          <w:rPr>
-                            <w:rFonts w:ascii="Cambria Math" w:eastAsiaTheme="minorEastAsia" w:hAnsi="Cambria Math"/>
-                            <w:i/>
-                            <w:sz w:val="28"/>
-                            <w:szCs w:val="28"/>
-                          </w:rPr>
-                        </m:ctrlPr>
-                      </m:sSubPr>
-                      <m:e>
-                        <m:r>
-                          <w:rPr>
-                            <w:rFonts w:ascii="Cambria Math" w:eastAsiaTheme="minorEastAsia" w:hAnsi="Cambria Math"/>
-                            <w:sz w:val="28"/>
-                            <w:szCs w:val="28"/>
-                          </w:rPr>
-                          <m:t>y</m:t>
-                        </m:r>
-                      </m:e>
-                      <m:sub>
-                        <m:r>
-                          <w:rPr>
-                            <w:rFonts w:ascii="Cambria Math" w:eastAsiaTheme="minorEastAsia" w:hAnsi="Cambria Math"/>
-                            <w:sz w:val="28"/>
-                            <w:szCs w:val="28"/>
-                          </w:rPr>
-                          <m:t>k</m:t>
-                        </m:r>
-                      </m:sub>
-                    </m:sSub>
-                  </m:e>
-                </m:d>
-              </m:e>
-            </m:d>
-          </m:e>
-        </m:d>
-      </m:oMath>
-    </w:p>
-    <w:p>
-      <w:pPr>
-        <w:ind w:left="720"/>
-        <w:rPr>
-          <w:rFonts w:eastAsiaTheme="minorEastAsia"/>
-          <w:sz w:val="28"/>
-          <w:szCs w:val="28"/>
-        </w:rPr>
-      </w:pPr>
-    </w:p>
-    <w:p>
-      <w:pPr>
-        <w:ind w:left="720"/>
-        <w:rPr>
-          <w:rFonts w:eastAsiaTheme="minorEastAsia"/>
-          <w:sz w:val="28"/>
-          <w:szCs w:val="28"/>
-        </w:rPr>
-      </w:pPr>
-    </w:p>
-    <w:p>
-      <w:pPr>
-        <w:pStyle w:val="ListParagraph"/>
-        <w:ind w:left="1080"/>
-        <w:rPr>
-          <w:rFonts w:eastAsiaTheme="minorEastAsia"/>
-          <w:sz w:val="28"/>
-          <w:szCs w:val="28"/>
-        </w:rPr>
-      </w:pPr>
       <m:oMathPara>
+        <m:oMathParaPr>
+          <m:jc m:val="left"/>
+        </m:oMathParaPr>
         <m:oMath>
           <m:r>
             <w:rPr>
@@ -8189,7 +6656,6 @@
               <w:sz w:val="28"/>
               <w:szCs w:val="28"/>
             </w:rPr>
-            <w:lastRenderedPageBreak/>
             <m:t>E</m:t>
           </m:r>
           <m:d>
@@ -8212,10 +6678,10 @@
                   <w:sz w:val="28"/>
                   <w:szCs w:val="28"/>
                 </w:rPr>
-                <m:t>err</m:t>
+                <m:t>er</m:t>
               </m:r>
-              <m:d>
-                <m:dPr>
+              <m:sSub>
+                <m:sSubPr>
                   <m:ctrlPr>
                     <w:rPr>
                       <w:rFonts w:ascii="Cambria Math" w:eastAsiaTheme="minorEastAsia" w:hAnsi="Cambria Math"/>
@@ -8224,50 +6690,28 @@
                       <w:szCs w:val="28"/>
                     </w:rPr>
                   </m:ctrlPr>
-                </m:dPr>
+                </m:sSubPr>
                 <m:e>
-                  <m:sSub>
-                    <m:sSubPr>
-                      <m:ctrlPr>
-                        <w:rPr>
-                          <w:rFonts w:ascii="Cambria Math" w:eastAsiaTheme="minorEastAsia" w:hAnsi="Cambria Math"/>
-                          <w:i/>
-                          <w:sz w:val="28"/>
-                          <w:szCs w:val="28"/>
-                        </w:rPr>
-                      </m:ctrlPr>
-                    </m:sSubPr>
-                    <m:e>
-                      <m:r>
-                        <w:rPr>
-                          <w:rFonts w:ascii="Cambria Math" w:eastAsiaTheme="minorEastAsia" w:hAnsi="Cambria Math"/>
-                          <w:sz w:val="28"/>
-                          <w:szCs w:val="28"/>
-                        </w:rPr>
-                        <m:t>h</m:t>
-                      </m:r>
-                    </m:e>
-                    <m:sub>
-                      <m:r>
-                        <w:rPr>
-                          <w:rFonts w:ascii="Cambria Math" w:eastAsiaTheme="minorEastAsia" w:hAnsi="Cambria Math"/>
-                          <w:sz w:val="28"/>
-                          <w:szCs w:val="28"/>
-                        </w:rPr>
-                        <m:t>mem</m:t>
-                      </m:r>
-                    </m:sub>
-                  </m:sSub>
                   <m:r>
                     <w:rPr>
                       <w:rFonts w:ascii="Cambria Math" w:eastAsiaTheme="minorEastAsia" w:hAnsi="Cambria Math"/>
                       <w:sz w:val="28"/>
                       <w:szCs w:val="28"/>
                     </w:rPr>
-                    <m:t>,D</m:t>
+                    <m:t>r</m:t>
                   </m:r>
                 </m:e>
-              </m:d>
+                <m:sub>
+                  <m:r>
+                    <w:rPr>
+                      <w:rFonts w:ascii="Cambria Math" w:eastAsiaTheme="minorEastAsia" w:hAnsi="Cambria Math"/>
+                      <w:sz w:val="28"/>
+                      <w:szCs w:val="28"/>
+                    </w:rPr>
+                    <m:t>mem</m:t>
+                  </m:r>
+                </m:sub>
+              </m:sSub>
             </m:e>
           </m:d>
           <m:r>
@@ -8276,30 +6720,7 @@
               <w:sz w:val="28"/>
               <w:szCs w:val="28"/>
             </w:rPr>
-            <m:t>=</m:t>
-          </m:r>
-        </m:oMath>
-      </m:oMathPara>
-    </w:p>
-    <w:p>
-      <w:pPr>
-        <w:pStyle w:val="ListParagraph"/>
-        <w:ind w:left="1080"/>
-        <w:rPr>
-          <w:rFonts w:eastAsiaTheme="minorEastAsia"/>
-          <w:sz w:val="28"/>
-          <w:szCs w:val="28"/>
-        </w:rPr>
-      </w:pPr>
-      <m:oMathPara>
-        <m:oMath>
-          <m:r>
-            <w:rPr>
-              <w:rFonts w:ascii="Cambria Math" w:eastAsiaTheme="minorEastAsia" w:hAnsi="Cambria Math"/>
-              <w:sz w:val="28"/>
-              <w:szCs w:val="28"/>
-            </w:rPr>
-            <m:t>0.5∙</m:t>
+            <m:t>=0.5∙</m:t>
           </m:r>
           <m:d>
             <m:dPr>
@@ -8313,8 +6734,16 @@
               </m:ctrlPr>
             </m:dPr>
             <m:e>
-              <m:d>
-                <m:dPr>
+              <m:r>
+                <w:rPr>
+                  <w:rFonts w:ascii="Cambria Math" w:eastAsiaTheme="minorEastAsia" w:hAnsi="Cambria Math"/>
+                  <w:sz w:val="28"/>
+                  <w:szCs w:val="28"/>
+                </w:rPr>
+                <m:t>0.08∙</m:t>
+              </m:r>
+              <m:sSup>
+                <m:sSupPr>
                   <m:ctrlPr>
                     <w:rPr>
                       <w:rFonts w:ascii="Cambria Math" w:eastAsiaTheme="minorEastAsia" w:hAnsi="Cambria Math"/>
@@ -8323,7 +6752,7 @@
                       <w:szCs w:val="28"/>
                     </w:rPr>
                   </m:ctrlPr>
-                </m:dPr>
+                </m:sSupPr>
                 <m:e>
                   <m:r>
                     <w:rPr>
@@ -8331,180 +6760,30 @@
                       <w:sz w:val="28"/>
                       <w:szCs w:val="28"/>
                     </w:rPr>
-                    <m:t xml:space="preserve"> </m:t>
+                    <m:t>0.92</m:t>
                   </m:r>
-                  <m:sSup>
-                    <m:sSupPr>
-                      <m:ctrlPr>
-                        <w:rPr>
-                          <w:rFonts w:ascii="Cambria Math" w:eastAsiaTheme="minorEastAsia" w:hAnsi="Cambria Math"/>
-                          <w:i/>
-                          <w:sz w:val="28"/>
-                          <w:szCs w:val="28"/>
-                        </w:rPr>
-                      </m:ctrlPr>
-                    </m:sSupPr>
-                    <m:e>
-                      <m:r>
-                        <w:rPr>
-                          <w:rFonts w:ascii="Cambria Math" w:eastAsiaTheme="minorEastAsia" w:hAnsi="Cambria Math"/>
-                          <w:sz w:val="28"/>
-                          <w:szCs w:val="28"/>
-                        </w:rPr>
-                        <m:t>0.08</m:t>
-                      </m:r>
-                    </m:e>
-                    <m:sup>
-                      <m:r>
-                        <w:rPr>
-                          <w:rFonts w:ascii="Cambria Math" w:eastAsiaTheme="minorEastAsia" w:hAnsi="Cambria Math"/>
-                          <w:sz w:val="28"/>
-                          <w:szCs w:val="28"/>
-                        </w:rPr>
-                        <m:t>3</m:t>
-                      </m:r>
-                    </m:sup>
-                  </m:sSup>
+                </m:e>
+                <m:sup>
                   <m:r>
                     <w:rPr>
                       <w:rFonts w:ascii="Cambria Math" w:eastAsiaTheme="minorEastAsia" w:hAnsi="Cambria Math"/>
                       <w:sz w:val="28"/>
                       <w:szCs w:val="28"/>
                     </w:rPr>
-                    <m:t>∙0.92+</m:t>
+                    <m:t>3</m:t>
                   </m:r>
-                  <m:sSup>
-                    <m:sSupPr>
-                      <m:ctrlPr>
-                        <w:rPr>
-                          <w:rFonts w:ascii="Cambria Math" w:eastAsiaTheme="minorEastAsia" w:hAnsi="Cambria Math"/>
-                          <w:i/>
-                          <w:sz w:val="28"/>
-                          <w:szCs w:val="28"/>
-                        </w:rPr>
-                      </m:ctrlPr>
-                    </m:sSupPr>
-                    <m:e>
-                      <m:r>
-                        <w:rPr>
-                          <w:rFonts w:ascii="Cambria Math" w:eastAsiaTheme="minorEastAsia" w:hAnsi="Cambria Math"/>
-                          <w:sz w:val="28"/>
-                          <w:szCs w:val="28"/>
-                        </w:rPr>
-                        <m:t>0.15</m:t>
-                      </m:r>
-                    </m:e>
-                    <m:sup>
-                      <m:r>
-                        <w:rPr>
-                          <w:rFonts w:ascii="Cambria Math" w:eastAsiaTheme="minorEastAsia" w:hAnsi="Cambria Math"/>
-                          <w:sz w:val="28"/>
-                          <w:szCs w:val="28"/>
-                        </w:rPr>
-                        <m:t>3</m:t>
-                      </m:r>
-                    </m:sup>
-                  </m:sSup>
-                  <m:r>
-                    <w:rPr>
-                      <w:rFonts w:ascii="Cambria Math" w:eastAsiaTheme="minorEastAsia" w:hAnsi="Cambria Math"/>
-                      <w:sz w:val="28"/>
-                      <w:szCs w:val="28"/>
-                    </w:rPr>
-                    <m:t>∙0.85+</m:t>
-                  </m:r>
-                  <m:sSup>
-                    <m:sSupPr>
-                      <m:ctrlPr>
-                        <w:rPr>
-                          <w:rFonts w:ascii="Cambria Math" w:eastAsiaTheme="minorEastAsia" w:hAnsi="Cambria Math"/>
-                          <w:i/>
-                          <w:sz w:val="28"/>
-                          <w:szCs w:val="28"/>
-                        </w:rPr>
-                      </m:ctrlPr>
-                    </m:sSupPr>
-                    <m:e>
-                      <m:r>
-                        <w:rPr>
-                          <w:rFonts w:ascii="Cambria Math" w:eastAsiaTheme="minorEastAsia" w:hAnsi="Cambria Math"/>
-                          <w:sz w:val="28"/>
-                          <w:szCs w:val="28"/>
-                        </w:rPr>
-                        <m:t>0.47</m:t>
-                      </m:r>
-                    </m:e>
-                    <m:sup>
-                      <m:r>
-                        <w:rPr>
-                          <w:rFonts w:ascii="Cambria Math" w:eastAsiaTheme="minorEastAsia" w:hAnsi="Cambria Math"/>
-                          <w:sz w:val="28"/>
-                          <w:szCs w:val="28"/>
-                        </w:rPr>
-                        <m:t>3</m:t>
-                      </m:r>
-                    </m:sup>
-                  </m:sSup>
-                  <m:r>
-                    <w:rPr>
-                      <w:rFonts w:ascii="Cambria Math" w:eastAsiaTheme="minorEastAsia" w:hAnsi="Cambria Math"/>
-                      <w:sz w:val="28"/>
-                      <w:szCs w:val="28"/>
-                    </w:rPr>
-                    <m:t>∙0.53+</m:t>
-                  </m:r>
-                  <m:sSup>
-                    <m:sSupPr>
-                      <m:ctrlPr>
-                        <w:rPr>
-                          <w:rFonts w:ascii="Cambria Math" w:eastAsiaTheme="minorEastAsia" w:hAnsi="Cambria Math"/>
-                          <w:i/>
-                          <w:sz w:val="28"/>
-                          <w:szCs w:val="28"/>
-                        </w:rPr>
-                      </m:ctrlPr>
-                    </m:sSupPr>
-                    <m:e>
-                      <m:r>
-                        <w:rPr>
-                          <w:rFonts w:ascii="Cambria Math" w:eastAsiaTheme="minorEastAsia" w:hAnsi="Cambria Math"/>
-                          <w:sz w:val="28"/>
-                          <w:szCs w:val="28"/>
-                        </w:rPr>
-                        <m:t>0.3</m:t>
-                      </m:r>
-                    </m:e>
-                    <m:sup>
-                      <m:r>
-                        <w:rPr>
-                          <w:rFonts w:ascii="Cambria Math" w:eastAsiaTheme="minorEastAsia" w:hAnsi="Cambria Math"/>
-                          <w:sz w:val="28"/>
-                          <w:szCs w:val="28"/>
-                        </w:rPr>
-                        <m:t>3</m:t>
-                      </m:r>
-                    </m:sup>
-                  </m:sSup>
-                  <m:r>
-                    <w:rPr>
-                      <w:rFonts w:ascii="Cambria Math" w:eastAsiaTheme="minorEastAsia" w:hAnsi="Cambria Math"/>
-                      <w:sz w:val="28"/>
-                      <w:szCs w:val="28"/>
-                    </w:rPr>
-                    <m:t>∙0.7</m:t>
-                  </m:r>
-                </m:e>
-              </m:d>
+                </m:sup>
+              </m:sSup>
               <m:r>
                 <w:rPr>
                   <w:rFonts w:ascii="Cambria Math" w:eastAsiaTheme="minorEastAsia" w:hAnsi="Cambria Math"/>
                   <w:sz w:val="28"/>
                   <w:szCs w:val="28"/>
                 </w:rPr>
-                <m:t>+</m:t>
+                <m:t>+0.3∙</m:t>
               </m:r>
-              <m:d>
-                <m:dPr>
+              <m:sSup>
+                <m:sSupPr>
                   <m:ctrlPr>
                     <w:rPr>
                       <w:rFonts w:ascii="Cambria Math" w:eastAsiaTheme="minorEastAsia" w:hAnsi="Cambria Math"/>
@@ -8513,576 +6792,38 @@
                       <w:szCs w:val="28"/>
                     </w:rPr>
                   </m:ctrlPr>
-                </m:dPr>
+                </m:sSupPr>
                 <m:e>
-                  <m:sSup>
-                    <m:sSupPr>
-                      <m:ctrlPr>
-                        <w:rPr>
-                          <w:rFonts w:ascii="Cambria Math" w:eastAsiaTheme="minorEastAsia" w:hAnsi="Cambria Math"/>
-                          <w:i/>
-                          <w:sz w:val="28"/>
-                          <w:szCs w:val="28"/>
-                        </w:rPr>
-                      </m:ctrlPr>
-                    </m:sSupPr>
-                    <m:e>
-                      <m:r>
-                        <w:rPr>
-                          <w:rFonts w:ascii="Cambria Math" w:eastAsiaTheme="minorEastAsia" w:hAnsi="Cambria Math"/>
-                          <w:sz w:val="28"/>
-                          <w:szCs w:val="28"/>
-                        </w:rPr>
-                        <m:t>0.08</m:t>
-                      </m:r>
-                    </m:e>
-                    <m:sup>
-                      <m:r>
-                        <w:rPr>
-                          <w:rFonts w:ascii="Cambria Math" w:eastAsiaTheme="minorEastAsia" w:hAnsi="Cambria Math"/>
-                          <w:sz w:val="28"/>
-                          <w:szCs w:val="28"/>
-                        </w:rPr>
-                        <m:t>2</m:t>
-                      </m:r>
-                    </m:sup>
-                  </m:sSup>
                   <m:r>
                     <w:rPr>
                       <w:rFonts w:ascii="Cambria Math" w:eastAsiaTheme="minorEastAsia" w:hAnsi="Cambria Math"/>
                       <w:sz w:val="28"/>
                       <w:szCs w:val="28"/>
                     </w:rPr>
-                    <m:t>∙0.15∙0.77+</m:t>
+                    <m:t>0.7</m:t>
                   </m:r>
-                  <m:sSup>
-                    <m:sSupPr>
-                      <m:ctrlPr>
-                        <w:rPr>
-                          <w:rFonts w:ascii="Cambria Math" w:eastAsiaTheme="minorEastAsia" w:hAnsi="Cambria Math"/>
-                          <w:i/>
-                          <w:sz w:val="28"/>
-                          <w:szCs w:val="28"/>
-                        </w:rPr>
-                      </m:ctrlPr>
-                    </m:sSupPr>
-                    <m:e>
-                      <m:r>
-                        <w:rPr>
-                          <w:rFonts w:ascii="Cambria Math" w:eastAsiaTheme="minorEastAsia" w:hAnsi="Cambria Math"/>
-                          <w:sz w:val="28"/>
-                          <w:szCs w:val="28"/>
-                        </w:rPr>
-                        <m:t>0.08</m:t>
-                      </m:r>
-                    </m:e>
-                    <m:sup>
-                      <m:r>
-                        <w:rPr>
-                          <w:rFonts w:ascii="Cambria Math" w:eastAsiaTheme="minorEastAsia" w:hAnsi="Cambria Math"/>
-                          <w:sz w:val="28"/>
-                          <w:szCs w:val="28"/>
-                        </w:rPr>
-                        <m:t>2</m:t>
-                      </m:r>
-                    </m:sup>
-                  </m:sSup>
+                </m:e>
+                <m:sup>
                   <m:r>
                     <w:rPr>
                       <w:rFonts w:ascii="Cambria Math" w:eastAsiaTheme="minorEastAsia" w:hAnsi="Cambria Math"/>
                       <w:sz w:val="28"/>
                       <w:szCs w:val="28"/>
                     </w:rPr>
-                    <m:t>∙0.47∙0.45+</m:t>
+                    <m:t>3</m:t>
                   </m:r>
-                  <m:sSup>
-                    <m:sSupPr>
-                      <m:ctrlPr>
-                        <w:rPr>
-                          <w:rFonts w:ascii="Cambria Math" w:eastAsiaTheme="minorEastAsia" w:hAnsi="Cambria Math"/>
-                          <w:i/>
-                          <w:sz w:val="28"/>
-                          <w:szCs w:val="28"/>
-                        </w:rPr>
-                      </m:ctrlPr>
-                    </m:sSupPr>
-                    <m:e>
-                      <m:r>
-                        <w:rPr>
-                          <w:rFonts w:ascii="Cambria Math" w:eastAsiaTheme="minorEastAsia" w:hAnsi="Cambria Math"/>
-                          <w:sz w:val="28"/>
-                          <w:szCs w:val="28"/>
-                        </w:rPr>
-                        <m:t>0.08</m:t>
-                      </m:r>
-                    </m:e>
-                    <m:sup>
-                      <m:r>
-                        <w:rPr>
-                          <w:rFonts w:ascii="Cambria Math" w:eastAsiaTheme="minorEastAsia" w:hAnsi="Cambria Math"/>
-                          <w:sz w:val="28"/>
-                          <w:szCs w:val="28"/>
-                        </w:rPr>
-                        <m:t>2</m:t>
-                      </m:r>
-                    </m:sup>
-                  </m:sSup>
-                  <m:r>
-                    <w:rPr>
-                      <w:rFonts w:ascii="Cambria Math" w:eastAsiaTheme="minorEastAsia" w:hAnsi="Cambria Math"/>
-                      <w:sz w:val="28"/>
-                      <w:szCs w:val="28"/>
-                    </w:rPr>
-                    <m:t>∙0.3</m:t>
-                  </m:r>
-                  <m:r>
-                    <w:rPr>
-                      <w:rFonts w:ascii="Cambria Math" w:eastAsiaTheme="minorEastAsia" w:hAnsi="Cambria Math"/>
-                      <w:sz w:val="28"/>
-                      <w:szCs w:val="28"/>
-                    </w:rPr>
-                    <m:t>∙</m:t>
-                  </m:r>
-                  <m:r>
-                    <w:rPr>
-                      <w:rFonts w:ascii="Cambria Math" w:eastAsiaTheme="minorEastAsia" w:hAnsi="Cambria Math"/>
-                      <w:sz w:val="28"/>
-                      <w:szCs w:val="28"/>
-                    </w:rPr>
-                    <m:t xml:space="preserve">0.62+ </m:t>
-                  </m:r>
-                  <m:sSup>
-                    <m:sSupPr>
-                      <m:ctrlPr>
-                        <w:rPr>
-                          <w:rFonts w:ascii="Cambria Math" w:eastAsiaTheme="minorEastAsia" w:hAnsi="Cambria Math"/>
-                          <w:i/>
-                          <w:sz w:val="28"/>
-                          <w:szCs w:val="28"/>
-                        </w:rPr>
-                      </m:ctrlPr>
-                    </m:sSupPr>
-                    <m:e>
-                      <m:r>
-                        <w:rPr>
-                          <w:rFonts w:ascii="Cambria Math" w:eastAsiaTheme="minorEastAsia" w:hAnsi="Cambria Math"/>
-                          <w:sz w:val="28"/>
-                          <w:szCs w:val="28"/>
-                        </w:rPr>
-                        <m:t>0.15</m:t>
-                      </m:r>
-                    </m:e>
-                    <m:sup>
-                      <m:r>
-                        <w:rPr>
-                          <w:rFonts w:ascii="Cambria Math" w:eastAsiaTheme="minorEastAsia" w:hAnsi="Cambria Math"/>
-                          <w:sz w:val="28"/>
-                          <w:szCs w:val="28"/>
-                        </w:rPr>
-                        <m:t>2</m:t>
-                      </m:r>
-                    </m:sup>
-                  </m:sSup>
-                  <m:r>
-                    <w:rPr>
-                      <w:rFonts w:ascii="Cambria Math" w:eastAsiaTheme="minorEastAsia" w:hAnsi="Cambria Math"/>
-                      <w:sz w:val="28"/>
-                      <w:szCs w:val="28"/>
-                    </w:rPr>
-                    <m:t>∙</m:t>
-                  </m:r>
-                  <m:r>
-                    <w:rPr>
-                      <w:rFonts w:ascii="Cambria Math" w:eastAsiaTheme="minorEastAsia" w:hAnsi="Cambria Math"/>
-                      <w:sz w:val="28"/>
-                      <w:szCs w:val="28"/>
-                    </w:rPr>
-                    <m:t>0.08</m:t>
-                  </m:r>
-                  <m:r>
-                    <w:rPr>
-                      <w:rFonts w:ascii="Cambria Math" w:eastAsiaTheme="minorEastAsia" w:hAnsi="Cambria Math"/>
-                      <w:sz w:val="28"/>
-                      <w:szCs w:val="28"/>
-                    </w:rPr>
-                    <m:t>∙</m:t>
-                  </m:r>
-                  <m:r>
-                    <w:rPr>
-                      <w:rFonts w:ascii="Cambria Math" w:eastAsiaTheme="minorEastAsia" w:hAnsi="Cambria Math"/>
-                      <w:sz w:val="28"/>
-                      <w:szCs w:val="28"/>
-                    </w:rPr>
-                    <m:t>0.77+</m:t>
-                  </m:r>
-                  <m:sSup>
-                    <m:sSupPr>
-                      <m:ctrlPr>
-                        <w:rPr>
-                          <w:rFonts w:ascii="Cambria Math" w:eastAsiaTheme="minorEastAsia" w:hAnsi="Cambria Math"/>
-                          <w:i/>
-                          <w:sz w:val="28"/>
-                          <w:szCs w:val="28"/>
-                        </w:rPr>
-                      </m:ctrlPr>
-                    </m:sSupPr>
-                    <m:e>
-                      <m:r>
-                        <w:rPr>
-                          <w:rFonts w:ascii="Cambria Math" w:eastAsiaTheme="minorEastAsia" w:hAnsi="Cambria Math"/>
-                          <w:sz w:val="28"/>
-                          <w:szCs w:val="28"/>
-                        </w:rPr>
-                        <m:t>0.15</m:t>
-                      </m:r>
-                    </m:e>
-                    <m:sup>
-                      <m:r>
-                        <w:rPr>
-                          <w:rFonts w:ascii="Cambria Math" w:eastAsiaTheme="minorEastAsia" w:hAnsi="Cambria Math"/>
-                          <w:sz w:val="28"/>
-                          <w:szCs w:val="28"/>
-                        </w:rPr>
-                        <m:t>2</m:t>
-                      </m:r>
-                    </m:sup>
-                  </m:sSup>
-                  <m:r>
-                    <w:rPr>
-                      <w:rFonts w:ascii="Cambria Math" w:eastAsiaTheme="minorEastAsia" w:hAnsi="Cambria Math"/>
-                      <w:sz w:val="28"/>
-                      <w:szCs w:val="28"/>
-                    </w:rPr>
-                    <m:t>∙</m:t>
-                  </m:r>
-                  <m:r>
-                    <w:rPr>
-                      <w:rFonts w:ascii="Cambria Math" w:eastAsiaTheme="minorEastAsia" w:hAnsi="Cambria Math"/>
-                      <w:sz w:val="28"/>
-                      <w:szCs w:val="28"/>
-                    </w:rPr>
-                    <m:t>0.47</m:t>
-                  </m:r>
-                  <m:r>
-                    <w:rPr>
-                      <w:rFonts w:ascii="Cambria Math" w:eastAsiaTheme="minorEastAsia" w:hAnsi="Cambria Math"/>
-                      <w:sz w:val="28"/>
-                      <w:szCs w:val="28"/>
-                    </w:rPr>
-                    <m:t>∙</m:t>
-                  </m:r>
-                  <m:r>
-                    <w:rPr>
-                      <w:rFonts w:ascii="Cambria Math" w:eastAsiaTheme="minorEastAsia" w:hAnsi="Cambria Math"/>
-                      <w:sz w:val="28"/>
-                      <w:szCs w:val="28"/>
-                    </w:rPr>
-                    <m:t>0.38+</m:t>
-                  </m:r>
-                  <m:sSup>
-                    <m:sSupPr>
-                      <m:ctrlPr>
-                        <w:rPr>
-                          <w:rFonts w:ascii="Cambria Math" w:eastAsiaTheme="minorEastAsia" w:hAnsi="Cambria Math"/>
-                          <w:i/>
-                          <w:sz w:val="28"/>
-                          <w:szCs w:val="28"/>
-                        </w:rPr>
-                      </m:ctrlPr>
-                    </m:sSupPr>
-                    <m:e>
-                      <m:r>
-                        <w:rPr>
-                          <w:rFonts w:ascii="Cambria Math" w:eastAsiaTheme="minorEastAsia" w:hAnsi="Cambria Math"/>
-                          <w:sz w:val="28"/>
-                          <w:szCs w:val="28"/>
-                        </w:rPr>
-                        <m:t>0.15</m:t>
-                      </m:r>
-                    </m:e>
-                    <m:sup>
-                      <m:r>
-                        <w:rPr>
-                          <w:rFonts w:ascii="Cambria Math" w:eastAsiaTheme="minorEastAsia" w:hAnsi="Cambria Math"/>
-                          <w:sz w:val="28"/>
-                          <w:szCs w:val="28"/>
-                        </w:rPr>
-                        <m:t>2</m:t>
-                      </m:r>
-                    </m:sup>
-                  </m:sSup>
-                  <m:r>
-                    <w:rPr>
-                      <w:rFonts w:ascii="Cambria Math" w:eastAsiaTheme="minorEastAsia" w:hAnsi="Cambria Math"/>
-                      <w:sz w:val="28"/>
-                      <w:szCs w:val="28"/>
-                    </w:rPr>
-                    <m:t>∙</m:t>
-                  </m:r>
-                  <m:r>
-                    <w:rPr>
-                      <w:rFonts w:ascii="Cambria Math" w:eastAsiaTheme="minorEastAsia" w:hAnsi="Cambria Math"/>
-                      <w:sz w:val="28"/>
-                      <w:szCs w:val="28"/>
-                    </w:rPr>
-                    <m:t>0.3</m:t>
-                  </m:r>
-                  <m:r>
-                    <w:rPr>
-                      <w:rFonts w:ascii="Cambria Math" w:eastAsiaTheme="minorEastAsia" w:hAnsi="Cambria Math"/>
-                      <w:sz w:val="28"/>
-                      <w:szCs w:val="28"/>
-                    </w:rPr>
-                    <m:t>∙</m:t>
-                  </m:r>
-                  <m:r>
-                    <w:rPr>
-                      <w:rFonts w:ascii="Cambria Math" w:eastAsiaTheme="minorEastAsia" w:hAnsi="Cambria Math"/>
-                      <w:sz w:val="28"/>
-                      <w:szCs w:val="28"/>
-                    </w:rPr>
-                    <m:t xml:space="preserve">0.55+ </m:t>
-                  </m:r>
-                  <m:sSup>
-                    <m:sSupPr>
-                      <m:ctrlPr>
-                        <w:rPr>
-                          <w:rFonts w:ascii="Cambria Math" w:eastAsiaTheme="minorEastAsia" w:hAnsi="Cambria Math"/>
-                          <w:i/>
-                          <w:sz w:val="28"/>
-                          <w:szCs w:val="28"/>
-                        </w:rPr>
-                      </m:ctrlPr>
-                    </m:sSupPr>
-                    <m:e>
-                      <m:r>
-                        <w:rPr>
-                          <w:rFonts w:ascii="Cambria Math" w:eastAsiaTheme="minorEastAsia" w:hAnsi="Cambria Math"/>
-                          <w:sz w:val="28"/>
-                          <w:szCs w:val="28"/>
-                        </w:rPr>
-                        <m:t>0.47</m:t>
-                      </m:r>
-                    </m:e>
-                    <m:sup>
-                      <m:r>
-                        <w:rPr>
-                          <w:rFonts w:ascii="Cambria Math" w:eastAsiaTheme="minorEastAsia" w:hAnsi="Cambria Math"/>
-                          <w:sz w:val="28"/>
-                          <w:szCs w:val="28"/>
-                        </w:rPr>
-                        <m:t>2</m:t>
-                      </m:r>
-                    </m:sup>
-                  </m:sSup>
-                  <m:r>
-                    <w:rPr>
-                      <w:rFonts w:ascii="Cambria Math" w:eastAsiaTheme="minorEastAsia" w:hAnsi="Cambria Math"/>
-                      <w:sz w:val="28"/>
-                      <w:szCs w:val="28"/>
-                    </w:rPr>
-                    <m:t>∙</m:t>
-                  </m:r>
-                  <m:d>
-                    <m:dPr>
-                      <m:ctrlPr>
-                        <w:rPr>
-                          <w:rFonts w:ascii="Cambria Math" w:eastAsiaTheme="minorEastAsia" w:hAnsi="Cambria Math"/>
-                          <w:i/>
-                          <w:sz w:val="28"/>
-                          <w:szCs w:val="28"/>
-                        </w:rPr>
-                      </m:ctrlPr>
-                    </m:dPr>
-                    <m:e>
-                      <m:r>
-                        <w:rPr>
-                          <w:rFonts w:ascii="Cambria Math" w:eastAsiaTheme="minorEastAsia" w:hAnsi="Cambria Math"/>
-                          <w:sz w:val="28"/>
-                          <w:szCs w:val="28"/>
-                        </w:rPr>
-                        <m:t>0.08</m:t>
-                      </m:r>
-                      <m:r>
-                        <w:rPr>
-                          <w:rFonts w:ascii="Cambria Math" w:eastAsiaTheme="minorEastAsia" w:hAnsi="Cambria Math"/>
-                          <w:sz w:val="28"/>
-                          <w:szCs w:val="28"/>
-                        </w:rPr>
-                        <m:t>∙</m:t>
-                      </m:r>
-                      <m:r>
-                        <w:rPr>
-                          <w:rFonts w:ascii="Cambria Math" w:eastAsiaTheme="minorEastAsia" w:hAnsi="Cambria Math"/>
-                          <w:sz w:val="28"/>
-                          <w:szCs w:val="28"/>
-                        </w:rPr>
-                        <m:t>0.45+0.15</m:t>
-                      </m:r>
-                      <m:r>
-                        <w:rPr>
-                          <w:rFonts w:ascii="Cambria Math" w:eastAsiaTheme="minorEastAsia" w:hAnsi="Cambria Math"/>
-                          <w:sz w:val="28"/>
-                          <w:szCs w:val="28"/>
-                        </w:rPr>
-                        <m:t>∙</m:t>
-                      </m:r>
-                      <m:r>
-                        <w:rPr>
-                          <w:rFonts w:ascii="Cambria Math" w:eastAsiaTheme="minorEastAsia" w:hAnsi="Cambria Math"/>
-                          <w:sz w:val="28"/>
-                          <w:szCs w:val="28"/>
-                        </w:rPr>
-                        <m:t>0.38+ 0.3</m:t>
-                      </m:r>
-                      <m:r>
-                        <w:rPr>
-                          <w:rFonts w:ascii="Cambria Math" w:eastAsiaTheme="minorEastAsia" w:hAnsi="Cambria Math"/>
-                          <w:sz w:val="28"/>
-                          <w:szCs w:val="28"/>
-                        </w:rPr>
-                        <m:t>∙</m:t>
-                      </m:r>
-                      <m:r>
-                        <w:rPr>
-                          <w:rFonts w:ascii="Cambria Math" w:eastAsiaTheme="minorEastAsia" w:hAnsi="Cambria Math"/>
-                          <w:sz w:val="28"/>
-                          <w:szCs w:val="28"/>
-                        </w:rPr>
-                        <m:t>0.23</m:t>
-                      </m:r>
-                    </m:e>
-                  </m:d>
-                  <m:r>
-                    <w:rPr>
-                      <w:rFonts w:ascii="Cambria Math" w:eastAsiaTheme="minorEastAsia" w:hAnsi="Cambria Math"/>
-                      <w:sz w:val="28"/>
-                      <w:szCs w:val="28"/>
-                    </w:rPr>
-                    <m:t xml:space="preserve">+ </m:t>
-                  </m:r>
-                  <m:sSup>
-                    <m:sSupPr>
-                      <m:ctrlPr>
-                        <w:rPr>
-                          <w:rFonts w:ascii="Cambria Math" w:eastAsiaTheme="minorEastAsia" w:hAnsi="Cambria Math"/>
-                          <w:i/>
-                          <w:sz w:val="28"/>
-                          <w:szCs w:val="28"/>
-                        </w:rPr>
-                      </m:ctrlPr>
-                    </m:sSupPr>
-                    <m:e>
-                      <m:r>
-                        <w:rPr>
-                          <w:rFonts w:ascii="Cambria Math" w:eastAsiaTheme="minorEastAsia" w:hAnsi="Cambria Math"/>
-                          <w:sz w:val="28"/>
-                          <w:szCs w:val="28"/>
-                        </w:rPr>
-                        <m:t>0.3</m:t>
-                      </m:r>
-                    </m:e>
-                    <m:sup>
-                      <m:r>
-                        <w:rPr>
-                          <w:rFonts w:ascii="Cambria Math" w:eastAsiaTheme="minorEastAsia" w:hAnsi="Cambria Math"/>
-                          <w:sz w:val="28"/>
-                          <w:szCs w:val="28"/>
-                        </w:rPr>
-                        <m:t>2</m:t>
-                      </m:r>
-                    </m:sup>
-                  </m:sSup>
-                  <m:r>
-                    <w:rPr>
-                      <w:rFonts w:ascii="Cambria Math" w:eastAsiaTheme="minorEastAsia" w:hAnsi="Cambria Math"/>
-                      <w:sz w:val="28"/>
-                      <w:szCs w:val="28"/>
-                    </w:rPr>
-                    <m:t>∙</m:t>
-                  </m:r>
-                  <m:d>
-                    <m:dPr>
-                      <m:ctrlPr>
-                        <w:rPr>
-                          <w:rFonts w:ascii="Cambria Math" w:eastAsiaTheme="minorEastAsia" w:hAnsi="Cambria Math"/>
-                          <w:i/>
-                          <w:sz w:val="28"/>
-                          <w:szCs w:val="28"/>
-                        </w:rPr>
-                      </m:ctrlPr>
-                    </m:dPr>
-                    <m:e>
-                      <m:r>
-                        <w:rPr>
-                          <w:rFonts w:ascii="Cambria Math" w:eastAsiaTheme="minorEastAsia" w:hAnsi="Cambria Math"/>
-                          <w:sz w:val="28"/>
-                          <w:szCs w:val="28"/>
-                        </w:rPr>
-                        <m:t>0.08</m:t>
-                      </m:r>
-                      <m:r>
-                        <w:rPr>
-                          <w:rFonts w:ascii="Cambria Math" w:eastAsiaTheme="minorEastAsia" w:hAnsi="Cambria Math"/>
-                          <w:sz w:val="28"/>
-                          <w:szCs w:val="28"/>
-                        </w:rPr>
-                        <m:t>∙</m:t>
-                      </m:r>
-                      <m:r>
-                        <w:rPr>
-                          <w:rFonts w:ascii="Cambria Math" w:eastAsiaTheme="minorEastAsia" w:hAnsi="Cambria Math"/>
-                          <w:sz w:val="28"/>
-                          <w:szCs w:val="28"/>
-                        </w:rPr>
-                        <m:t>0.62+0.47</m:t>
-                      </m:r>
-                      <m:r>
-                        <w:rPr>
-                          <w:rFonts w:ascii="Cambria Math" w:eastAsiaTheme="minorEastAsia" w:hAnsi="Cambria Math"/>
-                          <w:sz w:val="28"/>
-                          <w:szCs w:val="28"/>
-                        </w:rPr>
-                        <m:t>∙</m:t>
-                      </m:r>
-                      <m:r>
-                        <w:rPr>
-                          <w:rFonts w:ascii="Cambria Math" w:eastAsiaTheme="minorEastAsia" w:hAnsi="Cambria Math"/>
-                          <w:sz w:val="28"/>
-                          <w:szCs w:val="28"/>
-                        </w:rPr>
-                        <m:t>0.23+0.15</m:t>
-                      </m:r>
-                      <m:r>
-                        <w:rPr>
-                          <w:rFonts w:ascii="Cambria Math" w:eastAsiaTheme="minorEastAsia" w:hAnsi="Cambria Math"/>
-                          <w:sz w:val="28"/>
-                          <w:szCs w:val="28"/>
-                        </w:rPr>
-                        <m:t>∙</m:t>
-                      </m:r>
-                      <m:r>
-                        <w:rPr>
-                          <w:rFonts w:ascii="Cambria Math" w:eastAsiaTheme="minorEastAsia" w:hAnsi="Cambria Math"/>
-                          <w:sz w:val="28"/>
-                          <w:szCs w:val="28"/>
-                        </w:rPr>
-                        <m:t>0.55</m:t>
-                      </m:r>
-                    </m:e>
-                  </m:d>
-                </m:e>
-              </m:d>
+                </m:sup>
+              </m:sSup>
               <m:r>
                 <w:rPr>
                   <w:rFonts w:ascii="Cambria Math" w:eastAsiaTheme="minorEastAsia" w:hAnsi="Cambria Math"/>
                   <w:sz w:val="28"/>
                   <w:szCs w:val="28"/>
                 </w:rPr>
-                <m:t>+4∙</m:t>
+                <m:t>+0.47∙</m:t>
               </m:r>
-              <m:d>
-                <m:dPr>
+              <m:sSup>
+                <m:sSupPr>
                   <m:ctrlPr>
                     <w:rPr>
                       <w:rFonts w:ascii="Cambria Math" w:eastAsiaTheme="minorEastAsia" w:hAnsi="Cambria Math"/>
@@ -9091,7 +6832,7 @@
                       <w:szCs w:val="28"/>
                     </w:rPr>
                   </m:ctrlPr>
-                </m:dPr>
+                </m:sSupPr>
                 <m:e>
                   <m:r>
                     <w:rPr>
@@ -9099,10 +6840,60 @@
                       <w:sz w:val="28"/>
                       <w:szCs w:val="28"/>
                     </w:rPr>
-                    <m:t xml:space="preserve">0.08∙0.15∙0.47∙0.3 </m:t>
+                    <m:t>0.53</m:t>
                   </m:r>
                 </m:e>
-              </m:d>
+                <m:sup>
+                  <m:r>
+                    <w:rPr>
+                      <w:rFonts w:ascii="Cambria Math" w:eastAsiaTheme="minorEastAsia" w:hAnsi="Cambria Math"/>
+                      <w:sz w:val="28"/>
+                      <w:szCs w:val="28"/>
+                    </w:rPr>
+                    <m:t>3</m:t>
+                  </m:r>
+                </m:sup>
+              </m:sSup>
+              <m:r>
+                <w:rPr>
+                  <w:rFonts w:ascii="Cambria Math" w:eastAsiaTheme="minorEastAsia" w:hAnsi="Cambria Math"/>
+                  <w:sz w:val="28"/>
+                  <w:szCs w:val="28"/>
+                </w:rPr>
+                <m:t>+0.15∙</m:t>
+              </m:r>
+              <m:sSup>
+                <m:sSupPr>
+                  <m:ctrlPr>
+                    <w:rPr>
+                      <w:rFonts w:ascii="Cambria Math" w:eastAsiaTheme="minorEastAsia" w:hAnsi="Cambria Math"/>
+                      <w:i/>
+                      <w:sz w:val="28"/>
+                      <w:szCs w:val="28"/>
+                    </w:rPr>
+                  </m:ctrlPr>
+                </m:sSupPr>
+                <m:e>
+                  <m:r>
+                    <w:rPr>
+                      <w:rFonts w:ascii="Cambria Math" w:eastAsiaTheme="minorEastAsia" w:hAnsi="Cambria Math"/>
+                      <w:sz w:val="28"/>
+                      <w:szCs w:val="28"/>
+                    </w:rPr>
+                    <m:t>0.85</m:t>
+                  </m:r>
+                </m:e>
+                <m:sup>
+                  <m:r>
+                    <w:rPr>
+                      <w:rFonts w:ascii="Cambria Math" w:eastAsiaTheme="minorEastAsia" w:hAnsi="Cambria Math"/>
+                      <w:sz w:val="28"/>
+                      <w:szCs w:val="28"/>
+                    </w:rPr>
+                    <m:t>3</m:t>
+                  </m:r>
+                </m:sup>
+              </m:sSup>
             </m:e>
           </m:d>
           <m:r>
@@ -9111,24 +6902,23 @@
               <w:sz w:val="28"/>
               <w:szCs w:val="28"/>
             </w:rPr>
-            <m:t>=</m:t>
+            <m:t>≅0.163643</m:t>
           </m:r>
-          <m:r>
-            <w:rPr>
-              <w:rFonts w:ascii="Cambria Math" w:eastAsiaTheme="minorEastAsia" w:hAnsi="Cambria Math"/>
-              <w:sz w:val="28"/>
-              <w:szCs w:val="28"/>
-            </w:rPr>
-            <m:t>0.0</m:t>
-          </m:r>
-          <m:r>
-            <w:rPr>
-              <w:rFonts w:ascii="Cambria Math" w:eastAsiaTheme="minorEastAsia" w:hAnsi="Cambria Math"/>
-              <w:sz w:val="28"/>
-              <w:szCs w:val="28"/>
-            </w:rPr>
-            <m:t>76919</m:t>
-          </m:r>
+        </m:oMath>
+      </m:oMathPara>
+    </w:p>
+    <w:p>
+      <w:pPr>
+        <w:pStyle w:val="ListParagraph"/>
+        <w:ind w:left="1080"/>
+        <w:rPr>
+          <w:rFonts w:eastAsiaTheme="minorEastAsia"/>
+          <w:sz w:val="28"/>
+          <w:szCs w:val="28"/>
+        </w:rPr>
+      </w:pPr>
+      <m:oMathPara>
+        <m:oMath>
           <m:r>
             <w:rPr>
               <w:rFonts w:ascii="Cambria Math" w:eastAsiaTheme="minorEastAsia" w:hAnsi="Cambria Math"/>
@@ -9167,7 +6957,25 @@
           <w:sz w:val="28"/>
           <w:szCs w:val="28"/>
         </w:rPr>
-        <w:t xml:space="preserve">The reason we can’t use the Memorize method on D and we can use on D’’ is because D’’ is a deterministic distribution and D is </w:t>
+        <w:t xml:space="preserve">The reason we can’t use the Memorize method on D and we can use on </w:t>
+      </w:r>
+      <w:proofErr w:type="gramStart"/>
+      <w:r>
+        <w:rPr>
+          <w:rFonts w:eastAsiaTheme="minorEastAsia"/>
+          <w:sz w:val="28"/>
+          <w:szCs w:val="28"/>
+        </w:rPr>
+        <w:t>D’’</w:t>
+      </w:r>
+      <w:proofErr w:type="gramEnd"/>
+      <w:r>
+        <w:rPr>
+          <w:rFonts w:eastAsiaTheme="minorEastAsia"/>
+          <w:sz w:val="28"/>
+          <w:szCs w:val="28"/>
+        </w:rPr>
+        <w:t xml:space="preserve"> is because D’’ is a deterministic distribution and D is </w:t>
       </w:r>
       <w:r>
         <w:rPr>
@@ -9175,7 +6983,16 @@
           <w:sz w:val="28"/>
           <w:szCs w:val="28"/>
         </w:rPr>
-        <w:t xml:space="preserve">an indeterministic distribution. </w:t>
+        <w:t xml:space="preserve">an </w:t>
+      </w:r>
+      <w:r>
+        <w:rPr>
+          <w:rFonts w:eastAsiaTheme="minorEastAsia"/>
+          <w:sz w:val="28"/>
+          <w:szCs w:val="28"/>
+        </w:rPr>
+        <w:lastRenderedPageBreak/>
+        <w:t xml:space="preserve">indeterministic distribution. </w:t>
       </w:r>
       <w:r>
         <w:rPr>
@@ -9191,7 +7008,25 @@
           <w:sz w:val="28"/>
           <w:szCs w:val="28"/>
         </w:rPr>
-        <w:t xml:space="preserve"> the memorization would not be able to know which indeterministic label to memorize and even if we decide on a decision rule between different labels we would always be wrong on the x we memorized that has the other label from which we memorized.</w:t>
+        <w:t xml:space="preserve"> the memorization would not be able to know which indeterministic label to memorize and even if we decide on a decision rule between different </w:t>
+      </w:r>
+      <w:proofErr w:type="gramStart"/>
+      <w:r>
+        <w:rPr>
+          <w:rFonts w:eastAsiaTheme="minorEastAsia"/>
+          <w:sz w:val="28"/>
+          <w:szCs w:val="28"/>
+        </w:rPr>
+        <w:t>labels</w:t>
+      </w:r>
+      <w:proofErr w:type="gramEnd"/>
+      <w:r>
+        <w:rPr>
+          <w:rFonts w:eastAsiaTheme="minorEastAsia"/>
+          <w:sz w:val="28"/>
+          <w:szCs w:val="28"/>
+        </w:rPr>
+        <w:t xml:space="preserve"> we would always be wrong on the x we memorized that has the other label from which we memorized.</w:t>
       </w:r>
     </w:p>
     <w:p>
@@ -10574,7 +8409,23 @@
           <w:sz w:val="28"/>
           <w:szCs w:val="28"/>
         </w:rPr>
-        <w:t xml:space="preserve"> This is not the only function that achieves 0 empirical error on the sample S. There is a range of thresholds that can achieve this.</w:t>
+        <w:t xml:space="preserve"> This is not the only function that achieves 0 empirical error on </w:t>
+      </w:r>
+      <w:r>
+        <w:rPr>
+          <w:rFonts w:eastAsiaTheme="minorEastAsia"/>
+          <w:sz w:val="28"/>
+          <w:szCs w:val="28"/>
+        </w:rPr>
+        <w:t>sample</w:t>
+      </w:r>
+      <w:r>
+        <w:rPr>
+          <w:rFonts w:eastAsiaTheme="minorEastAsia"/>
+          <w:sz w:val="28"/>
+          <w:szCs w:val="28"/>
+        </w:rPr>
+        <w:t xml:space="preserve"> S. There is a range of thresholds that can achieve this.</w:t>
       </w:r>
     </w:p>
     <w:p>
@@ -10657,7 +8508,6 @@
           <w:sz w:val="28"/>
           <w:szCs w:val="28"/>
         </w:rPr>
-        <w:lastRenderedPageBreak/>
         <w:t xml:space="preserve">Choosing </w:t>
       </w:r>
       <m:oMath>

</xml_diff>